<commit_message>
la version 2018 tira error al compilar, puse el instructivo para una 2017 y agregue como bajar los complementos vuforia y android
</commit_message>
<xml_diff>
--- a/Crear proyecto en Unity para Android.docx
+++ b/Crear proyecto en Unity para Android.docx
@@ -1,6 +1,6 @@
 
 <file path=word/document.xml><?xml version="1.0" encoding="utf-8"?>
-<w:document xmlns:wpc="http://schemas.microsoft.com/office/word/2010/wordprocessingCanvas" xmlns:cx="http://schemas.microsoft.com/office/drawing/2014/chartex" xmlns:cx1="http://schemas.microsoft.com/office/drawing/2015/9/8/chartex" xmlns:cx2="http://schemas.microsoft.com/office/drawing/2015/10/21/chartex" xmlns:cx3="http://schemas.microsoft.com/office/drawing/2016/5/9/chartex" xmlns:cx4="http://schemas.microsoft.com/office/drawing/2016/5/10/chartex" xmlns:cx5="http://schemas.microsoft.com/office/drawing/2016/5/11/chartex" xmlns:cx6="http://schemas.microsoft.com/office/drawing/2016/5/12/chartex" xmlns:cx7="http://schemas.microsoft.com/office/drawing/2016/5/13/chartex" xmlns:cx8="http://schemas.microsoft.com/office/drawing/2016/5/14/chartex" xmlns:mc="http://schemas.openxmlformats.org/markup-compatibility/2006" xmlns:aink="http://schemas.microsoft.com/office/drawing/2016/ink" xmlns:am3d="http://schemas.microsoft.com/office/drawing/2017/model3d" xmlns:o="urn:schemas-microsoft-com:office:office" xmlns:r="http://schemas.openxmlformats.org/officeDocument/2006/relationships" xmlns:m="http://schemas.openxmlformats.org/officeDocument/2006/math" xmlns:v="urn:schemas-microsoft-com:vml" xmlns:wp14="http://schemas.microsoft.com/office/word/2010/wordprocessingDrawing" xmlns:wp="http://schemas.openxmlformats.org/drawingml/2006/wordprocessingDrawing" xmlns:w10="urn:schemas-microsoft-com:office:word" xmlns:w="http://schemas.openxmlformats.org/wordprocessingml/2006/main" xmlns:w14="http://schemas.microsoft.com/office/word/2010/wordml" xmlns:w15="http://schemas.microsoft.com/office/word/2012/wordml" xmlns:w16cid="http://schemas.microsoft.com/office/word/2016/wordml/cid" xmlns:w16se="http://schemas.microsoft.com/office/word/2015/wordml/symex" xmlns:wpg="http://schemas.microsoft.com/office/word/2010/wordprocessingGroup" xmlns:wpi="http://schemas.microsoft.com/office/word/2010/wordprocessingInk" xmlns:wne="http://schemas.microsoft.com/office/word/2006/wordml" xmlns:wps="http://schemas.microsoft.com/office/word/2010/wordprocessingShape" mc:Ignorable="w14 w15 w16se w16cid wp14">
+<w:document xmlns:wpc="http://schemas.microsoft.com/office/word/2010/wordprocessingCanvas" xmlns:cx="http://schemas.microsoft.com/office/drawing/2014/chartex" xmlns:cx1="http://schemas.microsoft.com/office/drawing/2015/9/8/chartex" xmlns:mc="http://schemas.openxmlformats.org/markup-compatibility/2006" xmlns:o="urn:schemas-microsoft-com:office:office" xmlns:r="http://schemas.openxmlformats.org/officeDocument/2006/relationships" xmlns:m="http://schemas.openxmlformats.org/officeDocument/2006/math" xmlns:v="urn:schemas-microsoft-com:vml" xmlns:wp14="http://schemas.microsoft.com/office/word/2010/wordprocessingDrawing" xmlns:wp="http://schemas.openxmlformats.org/drawingml/2006/wordprocessingDrawing" xmlns:w10="urn:schemas-microsoft-com:office:word" xmlns:w="http://schemas.openxmlformats.org/wordprocessingml/2006/main" xmlns:w14="http://schemas.microsoft.com/office/word/2010/wordml" xmlns:w15="http://schemas.microsoft.com/office/word/2012/wordml" xmlns:w16se="http://schemas.microsoft.com/office/word/2015/wordml/symex" xmlns:wpg="http://schemas.microsoft.com/office/word/2010/wordprocessingGroup" xmlns:wpi="http://schemas.microsoft.com/office/word/2010/wordprocessingInk" xmlns:wne="http://schemas.microsoft.com/office/word/2006/wordml" xmlns:wps="http://schemas.microsoft.com/office/word/2010/wordprocessingShape" mc:Ignorable="w14 w15 w16se wp14">
   <w:body>
     <w:p>
       <w:r>
@@ -27,6 +27,7 @@
       <w:r>
         <w:rPr>
           <w:noProof/>
+          <w:lang w:eastAsia="es-AR"/>
         </w:rPr>
         <mc:AlternateContent>
           <mc:Choice Requires="wps">
@@ -97,7 +98,7 @@
           </mc:Choice>
           <mc:Fallback>
             <w:pict>
-              <v:rect w14:anchorId="16ACD10A" id="Rectángulo 2" o:spid="_x0000_s1026" style="position:absolute;margin-left:313.2pt;margin-top:32.7pt;width:36pt;height:21.75pt;z-index:251659264;visibility:visible;mso-wrap-style:square;mso-width-percent:0;mso-height-percent:0;mso-wrap-distance-left:9pt;mso-wrap-distance-top:0;mso-wrap-distance-right:9pt;mso-wrap-distance-bottom:0;mso-position-horizontal:absolute;mso-position-horizontal-relative:text;mso-position-vertical:absolute;mso-position-vertical-relative:text;mso-width-percent:0;mso-height-percent:0;mso-width-relative:margin;mso-height-relative:margin;v-text-anchor:middle" o:gfxdata="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" filled="f" strokecolor="red" strokeweight="2.25pt"/>
+              <v:rect w14:anchorId="193E7ACB" id="Rectángulo 2" o:spid="_x0000_s1026" style="position:absolute;margin-left:313.2pt;margin-top:32.7pt;width:36pt;height:21.75pt;z-index:251659264;visibility:visible;mso-wrap-style:square;mso-width-percent:0;mso-height-percent:0;mso-wrap-distance-left:9pt;mso-wrap-distance-top:0;mso-wrap-distance-right:9pt;mso-wrap-distance-bottom:0;mso-position-horizontal:absolute;mso-position-horizontal-relative:text;mso-position-vertical:absolute;mso-position-vertical-relative:text;mso-width-percent:0;mso-height-percent:0;mso-width-relative:margin;mso-height-relative:margin;v-text-anchor:middle" o:gfxdata="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" filled="f" strokecolor="red" strokeweight="2.25pt"/>
             </w:pict>
           </mc:Fallback>
         </mc:AlternateContent>
@@ -105,6 +106,7 @@
       <w:r>
         <w:rPr>
           <w:noProof/>
+          <w:lang w:eastAsia="es-AR"/>
         </w:rPr>
         <w:drawing>
           <wp:inline distT="0" distB="0" distL="0" distR="0" wp14:anchorId="4CE4EB7A" wp14:editId="27C52295">
@@ -181,6 +183,7 @@
       <w:r>
         <w:rPr>
           <w:noProof/>
+          <w:lang w:eastAsia="es-AR"/>
         </w:rPr>
         <mc:AlternateContent>
           <mc:Choice Requires="wps">
@@ -238,7 +241,7 @@
               </wp:anchor>
             </w:drawing>
           </mc:Choice>
-          <mc:Fallback>
+          <mc:Fallback xmlns:w16cid="http://schemas.microsoft.com/office/word/2016/wordml/cid" xmlns:am3d="http://schemas.microsoft.com/office/drawing/2017/model3d" xmlns:aink="http://schemas.microsoft.com/office/drawing/2016/ink" xmlns:cx8="http://schemas.microsoft.com/office/drawing/2016/5/14/chartex" xmlns:cx7="http://schemas.microsoft.com/office/drawing/2016/5/13/chartex" xmlns:cx6="http://schemas.microsoft.com/office/drawing/2016/5/12/chartex" xmlns:cx5="http://schemas.microsoft.com/office/drawing/2016/5/11/chartex" xmlns:cx4="http://schemas.microsoft.com/office/drawing/2016/5/10/chartex" xmlns:cx3="http://schemas.microsoft.com/office/drawing/2016/5/9/chartex" xmlns:cx2="http://schemas.microsoft.com/office/drawing/2015/10/21/chartex">
             <w:pict>
               <v:rect w14:anchorId="3A5D9712" id="Rectángulo 6" o:spid="_x0000_s1026" style="position:absolute;margin-left:34.95pt;margin-top:221.35pt;width:1in;height:20.25pt;z-index:251662336;visibility:visible;mso-wrap-style:square;mso-width-percent:0;mso-height-percent:0;mso-wrap-distance-left:9pt;mso-wrap-distance-top:0;mso-wrap-distance-right:9pt;mso-wrap-distance-bottom:0;mso-position-horizontal:absolute;mso-position-horizontal-relative:text;mso-position-vertical:absolute;mso-position-vertical-relative:text;mso-width-percent:0;mso-height-percent:0;mso-width-relative:margin;mso-height-relative:margin;v-text-anchor:middle" o:gfxdata="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" filled="f" strokecolor="red" strokeweight="2.25pt"/>
             </w:pict>
@@ -248,6 +251,7 @@
       <w:r>
         <w:rPr>
           <w:noProof/>
+          <w:lang w:eastAsia="es-AR"/>
         </w:rPr>
         <mc:AlternateContent>
           <mc:Choice Requires="wps">
@@ -305,7 +309,7 @@
               </wp:anchor>
             </w:drawing>
           </mc:Choice>
-          <mc:Fallback>
+          <mc:Fallback xmlns:w16cid="http://schemas.microsoft.com/office/word/2016/wordml/cid" xmlns:am3d="http://schemas.microsoft.com/office/drawing/2017/model3d" xmlns:aink="http://schemas.microsoft.com/office/drawing/2016/ink" xmlns:cx8="http://schemas.microsoft.com/office/drawing/2016/5/14/chartex" xmlns:cx7="http://schemas.microsoft.com/office/drawing/2016/5/13/chartex" xmlns:cx6="http://schemas.microsoft.com/office/drawing/2016/5/12/chartex" xmlns:cx5="http://schemas.microsoft.com/office/drawing/2016/5/11/chartex" xmlns:cx4="http://schemas.microsoft.com/office/drawing/2016/5/10/chartex" xmlns:cx3="http://schemas.microsoft.com/office/drawing/2016/5/9/chartex" xmlns:cx2="http://schemas.microsoft.com/office/drawing/2015/10/21/chartex">
             <w:pict>
               <v:shapetype w14:anchorId="4C263BFC" id="_x0000_t32" coordsize="21600,21600" o:spt="32" o:oned="t" path="m,l21600,21600e" filled="f">
                 <v:path arrowok="t" fillok="f" o:connecttype="none"/>
@@ -347,10 +351,11 @@
       <w:r>
         <w:rPr>
           <w:noProof/>
+          <w:lang w:eastAsia="es-AR"/>
         </w:rPr>
         <w:drawing>
           <wp:inline distT="0" distB="0" distL="0" distR="0" wp14:anchorId="49F79FCC" wp14:editId="3BBA200A">
-            <wp:extent cx="4517153" cy="2905125"/>
+            <wp:extent cx="4976274" cy="3200400"/>
             <wp:effectExtent l="0" t="0" r="0" b="0"/>
             <wp:docPr id="3" name="Imagen 3"/>
             <wp:cNvGraphicFramePr>
@@ -372,7 +377,7 @@
                   <pic:spPr>
                     <a:xfrm>
                       <a:off x="0" y="0"/>
-                      <a:ext cx="4531548" cy="2914383"/>
+                      <a:ext cx="4994288" cy="3211986"/>
                     </a:xfrm>
                     <a:prstGeom prst="rect">
                       <a:avLst/>
@@ -394,24 +399,157 @@
           <w:numId w:val="1"/>
         </w:numPr>
       </w:pPr>
-      <w:r>
-        <w:t>Cambiar los siguientes campos:</w:t>
+      <w:bookmarkStart w:id="0" w:name="_GoBack"/>
+      <w:bookmarkEnd w:id="0"/>
+      <w:r>
+        <w:lastRenderedPageBreak/>
+        <w:t>Agregar SDK de Android</w:t>
       </w:r>
     </w:p>
     <w:p>
       <w:pPr>
         <w:pStyle w:val="Prrafodelista"/>
+        <w:rPr>
+          <w:b/>
+        </w:rPr>
+      </w:pPr>
+      <w:proofErr w:type="spellStart"/>
+      <w:r>
+        <w:rPr>
+          <w:b/>
+        </w:rPr>
+        <w:t>Edit</w:t>
+      </w:r>
+      <w:proofErr w:type="spellEnd"/>
+      <w:r>
+        <w:rPr>
+          <w:b/>
+        </w:rPr>
+        <w:t xml:space="preserve"> -&gt; </w:t>
+      </w:r>
+      <w:proofErr w:type="spellStart"/>
+      <w:r>
+        <w:rPr>
+          <w:b/>
+        </w:rPr>
+        <w:t>Preferences</w:t>
+      </w:r>
+      <w:proofErr w:type="spellEnd"/>
+      <w:r>
+        <w:rPr>
+          <w:b/>
+        </w:rPr>
+        <w:t xml:space="preserve"> -&gt;</w:t>
+      </w:r>
+      <w:proofErr w:type="spellStart"/>
+      <w:r>
+        <w:rPr>
+          <w:b/>
+        </w:rPr>
+        <w:t>External</w:t>
+      </w:r>
+      <w:proofErr w:type="spellEnd"/>
+      <w:r>
+        <w:rPr>
+          <w:b/>
+        </w:rPr>
+        <w:t xml:space="preserve"> Tools</w:t>
+      </w:r>
+    </w:p>
+    <w:p>
+      <w:pPr>
+        <w:pStyle w:val="Prrafodelista"/>
       </w:pPr>
       <w:r>
         <w:rPr>
           <w:noProof/>
-        </w:rPr>
-        <w:lastRenderedPageBreak/>
+          <w:lang w:eastAsia="es-AR"/>
+        </w:rPr>
+        <mc:AlternateContent>
+          <mc:Choice Requires="wps">
+            <w:drawing>
+              <wp:anchor distT="0" distB="0" distL="114300" distR="114300" simplePos="0" relativeHeight="251664384" behindDoc="0" locked="0" layoutInCell="1" allowOverlap="1" wp14:anchorId="44BA9F65" wp14:editId="4681CEF7">
+                <wp:simplePos x="0" y="0"/>
+                <wp:positionH relativeFrom="column">
+                  <wp:posOffset>1386840</wp:posOffset>
+                </wp:positionH>
+                <wp:positionV relativeFrom="paragraph">
+                  <wp:posOffset>2827655</wp:posOffset>
+                </wp:positionV>
+                <wp:extent cx="381000" cy="152400"/>
+                <wp:effectExtent l="19050" t="57150" r="0" b="19050"/>
+                <wp:wrapNone/>
+                <wp:docPr id="9" name="Conector recto de flecha 9"/>
+                <wp:cNvGraphicFramePr/>
+                <a:graphic xmlns:a="http://schemas.openxmlformats.org/drawingml/2006/main">
+                  <a:graphicData uri="http://schemas.microsoft.com/office/word/2010/wordprocessingShape">
+                    <wps:wsp>
+                      <wps:cNvCnPr/>
+                      <wps:spPr>
+                        <a:xfrm flipV="1">
+                          <a:off x="0" y="0"/>
+                          <a:ext cx="381000" cy="152400"/>
+                        </a:xfrm>
+                        <a:prstGeom prst="straightConnector1">
+                          <a:avLst/>
+                        </a:prstGeom>
+                        <a:ln w="28575">
+                          <a:solidFill>
+                            <a:srgbClr val="FF0000"/>
+                          </a:solidFill>
+                          <a:tailEnd type="triangle"/>
+                        </a:ln>
+                      </wps:spPr>
+                      <wps:style>
+                        <a:lnRef idx="1">
+                          <a:schemeClr val="accent1"/>
+                        </a:lnRef>
+                        <a:fillRef idx="0">
+                          <a:schemeClr val="accent1"/>
+                        </a:fillRef>
+                        <a:effectRef idx="0">
+                          <a:schemeClr val="accent1"/>
+                        </a:effectRef>
+                        <a:fontRef idx="minor">
+                          <a:schemeClr val="tx1"/>
+                        </a:fontRef>
+                      </wps:style>
+                      <wps:bodyPr/>
+                    </wps:wsp>
+                  </a:graphicData>
+                </a:graphic>
+                <wp14:sizeRelH relativeFrom="margin">
+                  <wp14:pctWidth>0</wp14:pctWidth>
+                </wp14:sizeRelH>
+                <wp14:sizeRelV relativeFrom="margin">
+                  <wp14:pctHeight>0</wp14:pctHeight>
+                </wp14:sizeRelV>
+              </wp:anchor>
+            </w:drawing>
+          </mc:Choice>
+          <mc:Fallback>
+            <w:pict>
+              <v:shapetype w14:anchorId="38101BA7" id="_x0000_t32" coordsize="21600,21600" o:spt="32" o:oned="t" path="m,l21600,21600e" filled="f">
+                <v:path arrowok="t" fillok="f" o:connecttype="none"/>
+                <o:lock v:ext="edit" shapetype="t"/>
+              </v:shapetype>
+              <v:shape id="Conector recto de flecha 9" o:spid="_x0000_s1026" type="#_x0000_t32" style="position:absolute;margin-left:109.2pt;margin-top:222.65pt;width:30pt;height:12pt;flip:y;z-index:251664384;visibility:visible;mso-wrap-style:square;mso-width-percent:0;mso-height-percent:0;mso-wrap-distance-left:9pt;mso-wrap-distance-top:0;mso-wrap-distance-right:9pt;mso-wrap-distance-bottom:0;mso-position-horizontal:absolute;mso-position-horizontal-relative:text;mso-position-vertical:absolute;mso-position-vertical-relative:text;mso-width-percent:0;mso-height-percent:0;mso-width-relative:margin;mso-height-relative:margin" o:gfxdata="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" strokecolor="red" strokeweight="2.25pt">
+                <v:stroke endarrow="block" joinstyle="miter"/>
+              </v:shape>
+            </w:pict>
+          </mc:Fallback>
+        </mc:AlternateContent>
+      </w:r>
+      <w:r>
+        <w:rPr>
+          <w:noProof/>
+          <w:lang w:eastAsia="es-AR"/>
+        </w:rPr>
         <w:drawing>
-          <wp:inline distT="0" distB="0" distL="0" distR="0" wp14:anchorId="3370EB6A" wp14:editId="746E9A3D">
-            <wp:extent cx="3667125" cy="1257300"/>
-            <wp:effectExtent l="0" t="0" r="9525" b="0"/>
-            <wp:docPr id="7" name="Imagen 7"/>
+          <wp:inline distT="0" distB="0" distL="0" distR="0" wp14:anchorId="53F27C1D" wp14:editId="62A9F200">
+            <wp:extent cx="4724400" cy="4224591"/>
+            <wp:effectExtent l="0" t="0" r="0" b="5080"/>
+            <wp:docPr id="5" name="Imagen 5"/>
             <wp:cNvGraphicFramePr>
               <a:graphicFrameLocks xmlns:a="http://schemas.openxmlformats.org/drawingml/2006/main" noChangeAspect="1"/>
             </wp:cNvGraphicFramePr>
@@ -431,7 +569,7 @@
                   <pic:spPr>
                     <a:xfrm>
                       <a:off x="0" y="0"/>
-                      <a:ext cx="3667125" cy="1257300"/>
+                      <a:ext cx="4738451" cy="4237156"/>
                     </a:xfrm>
                     <a:prstGeom prst="rect">
                       <a:avLst/>
@@ -458,18 +596,7 @@
         </w:numPr>
       </w:pPr>
       <w:r>
-        <w:t xml:space="preserve">En esta parte de </w:t>
-      </w:r>
-      <w:proofErr w:type="spellStart"/>
-      <w:r>
-        <w:rPr>
-          <w:b/>
-        </w:rPr>
-        <w:t>PlayerSettings</w:t>
-      </w:r>
-      <w:proofErr w:type="spellEnd"/>
-      <w:r>
-        <w:t>:</w:t>
+        <w:t>Cambiar los siguientes campos:</w:t>
       </w:r>
     </w:p>
     <w:p>
@@ -479,12 +606,13 @@
       <w:r>
         <w:rPr>
           <w:noProof/>
+          <w:lang w:eastAsia="es-AR"/>
         </w:rPr>
         <w:drawing>
-          <wp:inline distT="0" distB="0" distL="0" distR="0" wp14:anchorId="162189A0" wp14:editId="130356D8">
-            <wp:extent cx="3600450" cy="4886325"/>
-            <wp:effectExtent l="0" t="0" r="0" b="9525"/>
-            <wp:docPr id="8" name="Imagen 8"/>
+          <wp:inline distT="0" distB="0" distL="0" distR="0" wp14:anchorId="3370EB6A" wp14:editId="746E9A3D">
+            <wp:extent cx="4276725" cy="1466306"/>
+            <wp:effectExtent l="0" t="0" r="0" b="635"/>
+            <wp:docPr id="7" name="Imagen 7"/>
             <wp:cNvGraphicFramePr>
               <a:graphicFrameLocks xmlns:a="http://schemas.openxmlformats.org/drawingml/2006/main" noChangeAspect="1"/>
             </wp:cNvGraphicFramePr>
@@ -504,6 +632,81 @@
                   <pic:spPr>
                     <a:xfrm>
                       <a:off x="0" y="0"/>
+                      <a:ext cx="4288862" cy="1470467"/>
+                    </a:xfrm>
+                    <a:prstGeom prst="rect">
+                      <a:avLst/>
+                    </a:prstGeom>
+                  </pic:spPr>
+                </pic:pic>
+              </a:graphicData>
+            </a:graphic>
+          </wp:inline>
+        </w:drawing>
+      </w:r>
+    </w:p>
+    <w:p>
+      <w:pPr>
+        <w:pStyle w:val="Prrafodelista"/>
+      </w:pPr>
+    </w:p>
+    <w:p>
+      <w:pPr>
+        <w:pStyle w:val="Prrafodelista"/>
+        <w:numPr>
+          <w:ilvl w:val="0"/>
+          <w:numId w:val="1"/>
+        </w:numPr>
+      </w:pPr>
+      <w:r>
+        <w:t xml:space="preserve">En esta parte de </w:t>
+      </w:r>
+      <w:proofErr w:type="spellStart"/>
+      <w:r>
+        <w:rPr>
+          <w:b/>
+        </w:rPr>
+        <w:t>PlayerSettings</w:t>
+      </w:r>
+      <w:proofErr w:type="spellEnd"/>
+      <w:r>
+        <w:t>:</w:t>
+      </w:r>
+    </w:p>
+    <w:p>
+      <w:pPr>
+        <w:pStyle w:val="Prrafodelista"/>
+      </w:pPr>
+      <w:r>
+        <w:rPr>
+          <w:noProof/>
+          <w:lang w:eastAsia="es-AR"/>
+        </w:rPr>
+        <w:lastRenderedPageBreak/>
+        <w:drawing>
+          <wp:inline distT="0" distB="0" distL="0" distR="0" wp14:anchorId="162189A0" wp14:editId="130356D8">
+            <wp:extent cx="3600450" cy="4886325"/>
+            <wp:effectExtent l="0" t="0" r="0" b="9525"/>
+            <wp:docPr id="8" name="Imagen 8"/>
+            <wp:cNvGraphicFramePr>
+              <a:graphicFrameLocks xmlns:a="http://schemas.openxmlformats.org/drawingml/2006/main" noChangeAspect="1"/>
+            </wp:cNvGraphicFramePr>
+            <a:graphic xmlns:a="http://schemas.openxmlformats.org/drawingml/2006/main">
+              <a:graphicData uri="http://schemas.openxmlformats.org/drawingml/2006/picture">
+                <pic:pic xmlns:pic="http://schemas.openxmlformats.org/drawingml/2006/picture">
+                  <pic:nvPicPr>
+                    <pic:cNvPr id="1" name=""/>
+                    <pic:cNvPicPr/>
+                  </pic:nvPicPr>
+                  <pic:blipFill>
+                    <a:blip r:embed="rId9"/>
+                    <a:stretch>
+                      <a:fillRect/>
+                    </a:stretch>
+                  </pic:blipFill>
+                  <pic:spPr>
+                    <a:xfrm>
+                      <a:off x="0" y="0"/>
                       <a:ext cx="3600450" cy="4886325"/>
                     </a:xfrm>
                     <a:prstGeom prst="rect">
@@ -567,7 +770,23 @@
           <w:b/>
           <w:lang w:val="en-US"/>
         </w:rPr>
-        <w:t xml:space="preserve"> Vuforia Augmented </w:t>
+        <w:t xml:space="preserve"> </w:t>
+      </w:r>
+      <w:proofErr w:type="spellStart"/>
+      <w:r>
+        <w:rPr>
+          <w:b/>
+          <w:lang w:val="en-US"/>
+        </w:rPr>
+        <w:t>Vuforia</w:t>
+      </w:r>
+      <w:proofErr w:type="spellEnd"/>
+      <w:r>
+        <w:rPr>
+          <w:b/>
+          <w:lang w:val="en-US"/>
+        </w:rPr>
+        <w:t xml:space="preserve"> Augmented </w:t>
       </w:r>
       <w:proofErr w:type="spellStart"/>
       <w:r>
@@ -801,7 +1020,21 @@
         <w:rPr>
           <w:lang w:val="en-US"/>
         </w:rPr>
-        <w:t xml:space="preserve"> por </w:t>
+        <w:t xml:space="preserve"> </w:t>
+      </w:r>
+      <w:proofErr w:type="spellStart"/>
+      <w:r>
+        <w:rPr>
+          <w:lang w:val="en-US"/>
+        </w:rPr>
+        <w:t>por</w:t>
+      </w:r>
+      <w:proofErr w:type="spellEnd"/>
+      <w:r>
+        <w:rPr>
+          <w:lang w:val="en-US"/>
+        </w:rPr>
+        <w:t xml:space="preserve"> </w:t>
       </w:r>
       <w:r>
         <w:rPr>
@@ -829,30 +1062,16 @@
       <w:r>
         <w:t xml:space="preserve">En </w:t>
       </w:r>
-      <w:hyperlink r:id="rId9" w:history="1">
+      <w:hyperlink r:id="rId10" w:history="1">
         <w:proofErr w:type="spellStart"/>
         <w:r>
           <w:rPr>
             <w:rStyle w:val="Hipervnculo"/>
           </w:rPr>
-          <w:t>Vuf</w:t>
-        </w:r>
-        <w:r>
-          <w:rPr>
-            <w:rStyle w:val="Hipervnculo"/>
-          </w:rPr>
-          <w:t>o</w:t>
-        </w:r>
-        <w:r>
-          <w:rPr>
-            <w:rStyle w:val="Hipervnculo"/>
-          </w:rPr>
-          <w:t>ria</w:t>
+          <w:t>Vuforia</w:t>
         </w:r>
         <w:proofErr w:type="spellEnd"/>
       </w:hyperlink>
-      <w:bookmarkStart w:id="0" w:name="_GoBack"/>
-      <w:bookmarkEnd w:id="0"/>
       <w:r>
         <w:t xml:space="preserve"> </w:t>
       </w:r>
@@ -898,7 +1117,7 @@
 </file>
 
 <file path=word/numbering.xml><?xml version="1.0" encoding="utf-8"?>
-<w:numbering xmlns:wpc="http://schemas.microsoft.com/office/word/2010/wordprocessingCanvas" xmlns:cx="http://schemas.microsoft.com/office/drawing/2014/chartex" xmlns:cx1="http://schemas.microsoft.com/office/drawing/2015/9/8/chartex" xmlns:cx2="http://schemas.microsoft.com/office/drawing/2015/10/21/chartex" xmlns:cx3="http://schemas.microsoft.com/office/drawing/2016/5/9/chartex" xmlns:cx4="http://schemas.microsoft.com/office/drawing/2016/5/10/chartex" xmlns:cx5="http://schemas.microsoft.com/office/drawing/2016/5/11/chartex" xmlns:cx6="http://schemas.microsoft.com/office/drawing/2016/5/12/chartex" xmlns:cx7="http://schemas.microsoft.com/office/drawing/2016/5/13/chartex" xmlns:cx8="http://schemas.microsoft.com/office/drawing/2016/5/14/chartex" xmlns:mc="http://schemas.openxmlformats.org/markup-compatibility/2006" xmlns:aink="http://schemas.microsoft.com/office/drawing/2016/ink" xmlns:am3d="http://schemas.microsoft.com/office/drawing/2017/model3d" xmlns:o="urn:schemas-microsoft-com:office:office" xmlns:r="http://schemas.openxmlformats.org/officeDocument/2006/relationships" xmlns:m="http://schemas.openxmlformats.org/officeDocument/2006/math" xmlns:v="urn:schemas-microsoft-com:vml" xmlns:wp14="http://schemas.microsoft.com/office/word/2010/wordprocessingDrawing" xmlns:wp="http://schemas.openxmlformats.org/drawingml/2006/wordprocessingDrawing" xmlns:w10="urn:schemas-microsoft-com:office:word" xmlns:w="http://schemas.openxmlformats.org/wordprocessingml/2006/main" xmlns:w14="http://schemas.microsoft.com/office/word/2010/wordml" xmlns:w15="http://schemas.microsoft.com/office/word/2012/wordml" xmlns:w16cid="http://schemas.microsoft.com/office/word/2016/wordml/cid" xmlns:w16se="http://schemas.microsoft.com/office/word/2015/wordml/symex" xmlns:wpg="http://schemas.microsoft.com/office/word/2010/wordprocessingGroup" xmlns:wpi="http://schemas.microsoft.com/office/word/2010/wordprocessingInk" xmlns:wne="http://schemas.microsoft.com/office/word/2006/wordml" xmlns:wps="http://schemas.microsoft.com/office/word/2010/wordprocessingShape" mc:Ignorable="w14 w15 w16se w16cid wp14">
+<w:numbering xmlns:wpc="http://schemas.microsoft.com/office/word/2010/wordprocessingCanvas" xmlns:cx="http://schemas.microsoft.com/office/drawing/2014/chartex" xmlns:cx1="http://schemas.microsoft.com/office/drawing/2015/9/8/chartex" xmlns:mc="http://schemas.openxmlformats.org/markup-compatibility/2006" xmlns:o="urn:schemas-microsoft-com:office:office" xmlns:r="http://schemas.openxmlformats.org/officeDocument/2006/relationships" xmlns:m="http://schemas.openxmlformats.org/officeDocument/2006/math" xmlns:v="urn:schemas-microsoft-com:vml" xmlns:wp14="http://schemas.microsoft.com/office/word/2010/wordprocessingDrawing" xmlns:wp="http://schemas.openxmlformats.org/drawingml/2006/wordprocessingDrawing" xmlns:w10="urn:schemas-microsoft-com:office:word" xmlns:w="http://schemas.openxmlformats.org/wordprocessingml/2006/main" xmlns:w14="http://schemas.microsoft.com/office/word/2010/wordml" xmlns:w15="http://schemas.microsoft.com/office/word/2012/wordml" xmlns:w16se="http://schemas.microsoft.com/office/word/2015/wordml/symex" xmlns:wpg="http://schemas.microsoft.com/office/word/2010/wordprocessingGroup" xmlns:wpi="http://schemas.microsoft.com/office/word/2010/wordprocessingInk" xmlns:wne="http://schemas.microsoft.com/office/word/2006/wordml" xmlns:wps="http://schemas.microsoft.com/office/word/2010/wordprocessingShape" mc:Ignorable="w14 w15 w16se wp14">
   <w:abstractNum w:abstractNumId="0" w15:restartNumberingAfterBreak="0">
     <w:nsid w:val="02273A68"/>
     <w:multiLevelType w:val="hybridMultilevel"/>
@@ -1111,7 +1330,7 @@
 </file>
 
 <file path=word/styles.xml><?xml version="1.0" encoding="utf-8"?>
-<w:styles xmlns:mc="http://schemas.openxmlformats.org/markup-compatibility/2006" xmlns:r="http://schemas.openxmlformats.org/officeDocument/2006/relationships" xmlns:w="http://schemas.openxmlformats.org/wordprocessingml/2006/main" xmlns:w14="http://schemas.microsoft.com/office/word/2010/wordml" xmlns:w15="http://schemas.microsoft.com/office/word/2012/wordml" xmlns:w16cid="http://schemas.microsoft.com/office/word/2016/wordml/cid" xmlns:w16se="http://schemas.microsoft.com/office/word/2015/wordml/symex" mc:Ignorable="w14 w15 w16se w16cid">
+<w:styles xmlns:mc="http://schemas.openxmlformats.org/markup-compatibility/2006" xmlns:r="http://schemas.openxmlformats.org/officeDocument/2006/relationships" xmlns:w="http://schemas.openxmlformats.org/wordprocessingml/2006/main" xmlns:w14="http://schemas.microsoft.com/office/word/2010/wordml" xmlns:w15="http://schemas.microsoft.com/office/word/2012/wordml" xmlns:w16se="http://schemas.microsoft.com/office/word/2015/wordml/symex" mc:Ignorable="w14 w15 w16se">
   <w:docDefaults>
     <w:rPrDefault>
       <w:rPr>
@@ -1127,7 +1346,7 @@
       </w:pPr>
     </w:pPrDefault>
   </w:docDefaults>
-  <w:latentStyles w:defLockedState="0" w:defUIPriority="99" w:defSemiHidden="0" w:defUnhideWhenUsed="0" w:defQFormat="0" w:count="375">
+  <w:latentStyles w:defLockedState="0" w:defUIPriority="99" w:defSemiHidden="0" w:defUnhideWhenUsed="0" w:defQFormat="0" w:count="371">
     <w:lsdException w:name="Normal" w:uiPriority="0" w:qFormat="1"/>
     <w:lsdException w:name="heading 1" w:uiPriority="9" w:qFormat="1"/>
     <w:lsdException w:name="heading 2" w:semiHidden="1" w:uiPriority="9" w:unhideWhenUsed="1" w:qFormat="1"/>
@@ -1499,10 +1718,6 @@
     <w:lsdException w:name="List Table 5 Dark Accent 6" w:uiPriority="50"/>
     <w:lsdException w:name="List Table 6 Colorful Accent 6" w:uiPriority="51"/>
     <w:lsdException w:name="List Table 7 Colorful Accent 6" w:uiPriority="52"/>
-    <w:lsdException w:name="Mention" w:semiHidden="1" w:unhideWhenUsed="1"/>
-    <w:lsdException w:name="Smart Hyperlink" w:semiHidden="1" w:unhideWhenUsed="1"/>
-    <w:lsdException w:name="Hashtag" w:semiHidden="1" w:unhideWhenUsed="1"/>
-    <w:lsdException w:name="Unresolved Mention" w:semiHidden="1" w:unhideWhenUsed="1"/>
   </w:latentStyles>
   <w:style w:type="paragraph" w:default="1" w:styleId="Normal">
     <w:name w:val="Normal"/>
@@ -1557,7 +1772,7 @@
       <w:u w:val="single"/>
     </w:rPr>
   </w:style>
-  <w:style w:type="character" w:styleId="Mencinsinresolver">
+  <w:style w:type="character" w:customStyle="1" w:styleId="UnresolvedMention">
     <w:name w:val="Unresolved Mention"/>
     <w:basedOn w:val="Fuentedeprrafopredeter"/>
     <w:uiPriority w:val="99"/>

</xml_diff>

<commit_message>
Proyecto obj3D mas actualizacion de los intructivos
</commit_message>
<xml_diff>
--- a/Crear proyecto en Unity para Android.docx
+++ b/Crear proyecto en Unity para Android.docx
@@ -3,6 +3,9 @@
 <w:document xmlns:wpc="http://schemas.microsoft.com/office/word/2010/wordprocessingCanvas" xmlns:cx="http://schemas.microsoft.com/office/drawing/2014/chartex" xmlns:cx1="http://schemas.microsoft.com/office/drawing/2015/9/8/chartex" xmlns:mc="http://schemas.openxmlformats.org/markup-compatibility/2006" xmlns:o="urn:schemas-microsoft-com:office:office" xmlns:r="http://schemas.openxmlformats.org/officeDocument/2006/relationships" xmlns:m="http://schemas.openxmlformats.org/officeDocument/2006/math" xmlns:v="urn:schemas-microsoft-com:vml" xmlns:wp14="http://schemas.microsoft.com/office/word/2010/wordprocessingDrawing" xmlns:wp="http://schemas.openxmlformats.org/drawingml/2006/wordprocessingDrawing" xmlns:w10="urn:schemas-microsoft-com:office:word" xmlns:w="http://schemas.openxmlformats.org/wordprocessingml/2006/main" xmlns:w14="http://schemas.microsoft.com/office/word/2010/wordml" xmlns:w15="http://schemas.microsoft.com/office/word/2012/wordml" xmlns:w16se="http://schemas.microsoft.com/office/word/2015/wordml/symex" xmlns:wpg="http://schemas.microsoft.com/office/word/2010/wordprocessingGroup" xmlns:wpi="http://schemas.microsoft.com/office/word/2010/wordprocessingInk" xmlns:wne="http://schemas.microsoft.com/office/word/2006/wordml" xmlns:wps="http://schemas.microsoft.com/office/word/2010/wordprocessingShape" mc:Ignorable="w14 w15 w16se wp14">
   <w:body>
     <w:p>
+      <w:pPr>
+        <w:pStyle w:val="Ttulo1"/>
+      </w:pPr>
       <w:r>
         <w:t>Crear proyecto en Unity para Android</w:t>
       </w:r>
@@ -10,25 +13,18 @@
     <w:p/>
     <w:p>
       <w:pPr>
-        <w:pStyle w:val="ListParagraph"/>
+        <w:pStyle w:val="Prrafodelista"/>
         <w:numPr>
           <w:ilvl w:val="0"/>
           <w:numId w:val="1"/>
         </w:numPr>
       </w:pPr>
       <w:r>
-        <w:t xml:space="preserve">Crear proyecto en </w:t>
-      </w:r>
-      <w:proofErr w:type="spellStart"/>
-      <w:r>
-        <w:t>Unity</w:t>
-      </w:r>
-      <w:proofErr w:type="spellEnd"/>
+        <w:t>Crear proyecto en Unity</w:t>
+      </w:r>
       <w:r>
         <w:t xml:space="preserve"> </w:t>
       </w:r>
-      <w:bookmarkStart w:id="0" w:name="_GoBack"/>
-      <w:bookmarkEnd w:id="0"/>
     </w:p>
     <w:p>
       <w:pPr>
@@ -37,18 +33,18 @@
       <w:r>
         <w:rPr>
           <w:noProof/>
-          <w:lang w:val="en-US"/>
+          <w:lang w:eastAsia="es-AR"/>
         </w:rPr>
         <mc:AlternateContent>
           <mc:Choice Requires="wps">
             <w:drawing>
-              <wp:anchor distT="0" distB="0" distL="114300" distR="114300" simplePos="0" relativeHeight="251659264" behindDoc="0" locked="0" layoutInCell="1" allowOverlap="1">
+              <wp:anchor distT="0" distB="0" distL="114300" distR="114300" simplePos="0" relativeHeight="251658240" behindDoc="0" locked="0" layoutInCell="1" allowOverlap="1">
                 <wp:simplePos x="0" y="0"/>
                 <wp:positionH relativeFrom="column">
                   <wp:posOffset>3977640</wp:posOffset>
                 </wp:positionH>
                 <wp:positionV relativeFrom="paragraph">
-                  <wp:posOffset>415289</wp:posOffset>
+                  <wp:posOffset>414655</wp:posOffset>
                 </wp:positionV>
                 <wp:extent cx="457200" cy="276225"/>
                 <wp:effectExtent l="19050" t="19050" r="19050" b="28575"/>
@@ -108,7 +104,7 @@
           </mc:Choice>
           <mc:Fallback>
             <w:pict>
-              <v:rect w14:anchorId="193E7ACB" id="Rectángulo 2" o:spid="_x0000_s1026" style="position:absolute;margin-left:313.2pt;margin-top:32.7pt;width:36pt;height:21.75pt;z-index:251659264;visibility:visible;mso-wrap-style:square;mso-width-percent:0;mso-height-percent:0;mso-wrap-distance-left:9pt;mso-wrap-distance-top:0;mso-wrap-distance-right:9pt;mso-wrap-distance-bottom:0;mso-position-horizontal:absolute;mso-position-horizontal-relative:text;mso-position-vertical:absolute;mso-position-vertical-relative:text;mso-width-percent:0;mso-height-percent:0;mso-width-relative:margin;mso-height-relative:margin;v-text-anchor:middle" o:gfxdata="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" filled="f" strokecolor="red" strokeweight="2.25pt"/>
+              <v:rect w14:anchorId="0245DD19" id="Rectángulo 2" o:spid="_x0000_s1026" style="position:absolute;margin-left:313.2pt;margin-top:32.65pt;width:36pt;height:21.75pt;z-index:251658240;visibility:visible;mso-wrap-style:square;mso-width-percent:0;mso-height-percent:0;mso-wrap-distance-left:9pt;mso-wrap-distance-top:0;mso-wrap-distance-right:9pt;mso-wrap-distance-bottom:0;mso-position-horizontal:absolute;mso-position-horizontal-relative:text;mso-position-vertical:absolute;mso-position-vertical-relative:text;mso-width-percent:0;mso-height-percent:0;mso-width-relative:margin;mso-height-relative:margin;v-text-anchor:middle" o:gfxdata="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" filled="f" strokecolor="red" strokeweight="2.25pt"/>
             </w:pict>
           </mc:Fallback>
         </mc:AlternateContent>
@@ -116,7 +112,7 @@
       <w:r>
         <w:rPr>
           <w:noProof/>
-          <w:lang w:val="en-US"/>
+          <w:lang w:eastAsia="es-AR"/>
         </w:rPr>
         <w:drawing>
           <wp:inline distT="0" distB="0" distL="0" distR="0" wp14:anchorId="4CE4EB7A" wp14:editId="27C52295">
@@ -157,7 +153,7 @@
     </w:p>
     <w:p>
       <w:pPr>
-        <w:pStyle w:val="ListParagraph"/>
+        <w:pStyle w:val="Prrafodelista"/>
         <w:numPr>
           <w:ilvl w:val="0"/>
           <w:numId w:val="1"/>
@@ -188,146 +184,121 @@
     </w:p>
     <w:p>
       <w:pPr>
-        <w:pStyle w:val="ListParagraph"/>
+        <w:pStyle w:val="Prrafodelista"/>
       </w:pPr>
       <w:r>
         <w:rPr>
           <w:noProof/>
-          <w:lang w:val="en-US"/>
+          <w:lang w:eastAsia="es-AR"/>
         </w:rPr>
         <mc:AlternateContent>
-          <mc:Choice Requires="wps">
+          <mc:Choice Requires="wpg">
             <w:drawing>
-              <wp:anchor distT="0" distB="0" distL="114300" distR="114300" simplePos="0" relativeHeight="251662336" behindDoc="0" locked="0" layoutInCell="1" allowOverlap="1" wp14:anchorId="67342EC8" wp14:editId="57F39F46">
-                <wp:simplePos x="0" y="0"/>
-                <wp:positionH relativeFrom="column">
-                  <wp:posOffset>443865</wp:posOffset>
-                </wp:positionH>
-                <wp:positionV relativeFrom="paragraph">
-                  <wp:posOffset>2811145</wp:posOffset>
-                </wp:positionV>
-                <wp:extent cx="914400" cy="257175"/>
-                <wp:effectExtent l="19050" t="19050" r="19050" b="28575"/>
-                <wp:wrapNone/>
-                <wp:docPr id="6" name="Rectángulo 6"/>
-                <wp:cNvGraphicFramePr/>
-                <a:graphic xmlns:a="http://schemas.openxmlformats.org/drawingml/2006/main">
-                  <a:graphicData uri="http://schemas.microsoft.com/office/word/2010/wordprocessingShape">
-                    <wps:wsp>
-                      <wps:cNvSpPr/>
-                      <wps:spPr>
-                        <a:xfrm>
-                          <a:off x="0" y="0"/>
-                          <a:ext cx="914400" cy="257175"/>
-                        </a:xfrm>
-                        <a:prstGeom prst="rect">
-                          <a:avLst/>
-                        </a:prstGeom>
-                        <a:noFill/>
-                        <a:ln w="28575" cap="flat" cmpd="sng" algn="ctr">
-                          <a:solidFill>
-                            <a:srgbClr val="FF0000"/>
-                          </a:solidFill>
-                          <a:prstDash val="solid"/>
-                          <a:miter lim="800000"/>
-                        </a:ln>
-                        <a:effectLst/>
-                      </wps:spPr>
-                      <wps:bodyPr rot="0" spcFirstLastPara="0" vertOverflow="overflow" horzOverflow="overflow" vert="horz" wrap="square" lIns="91440" tIns="45720" rIns="91440" bIns="45720" numCol="1" spcCol="0" rtlCol="0" fromWordArt="0" anchor="ctr" anchorCtr="0" forceAA="0" compatLnSpc="1">
-                        <a:prstTxWarp prst="textNoShape">
-                          <a:avLst/>
-                        </a:prstTxWarp>
-                        <a:noAutofit/>
-                      </wps:bodyPr>
-                    </wps:wsp>
-                  </a:graphicData>
-                </a:graphic>
-                <wp14:sizeRelH relativeFrom="margin">
-                  <wp14:pctWidth>0</wp14:pctWidth>
-                </wp14:sizeRelH>
-                <wp14:sizeRelV relativeFrom="margin">
-                  <wp14:pctHeight>0</wp14:pctHeight>
-                </wp14:sizeRelV>
-              </wp:anchor>
-            </w:drawing>
-          </mc:Choice>
-          <mc:Fallback xmlns:cx2="http://schemas.microsoft.com/office/drawing/2015/10/21/chartex" xmlns:cx3="http://schemas.microsoft.com/office/drawing/2016/5/9/chartex" xmlns:cx4="http://schemas.microsoft.com/office/drawing/2016/5/10/chartex" xmlns:cx5="http://schemas.microsoft.com/office/drawing/2016/5/11/chartex" xmlns:cx6="http://schemas.microsoft.com/office/drawing/2016/5/12/chartex" xmlns:cx7="http://schemas.microsoft.com/office/drawing/2016/5/13/chartex" xmlns:cx8="http://schemas.microsoft.com/office/drawing/2016/5/14/chartex" xmlns:aink="http://schemas.microsoft.com/office/drawing/2016/ink" xmlns:am3d="http://schemas.microsoft.com/office/drawing/2017/model3d" xmlns:w16cid="http://schemas.microsoft.com/office/word/2016/wordml/cid">
-            <w:pict>
-              <v:rect w14:anchorId="3A5D9712" id="Rectángulo 6" o:spid="_x0000_s1026" style="position:absolute;margin-left:34.95pt;margin-top:221.35pt;width:1in;height:20.25pt;z-index:251662336;visibility:visible;mso-wrap-style:square;mso-width-percent:0;mso-height-percent:0;mso-wrap-distance-left:9pt;mso-wrap-distance-top:0;mso-wrap-distance-right:9pt;mso-wrap-distance-bottom:0;mso-position-horizontal:absolute;mso-position-horizontal-relative:text;mso-position-vertical:absolute;mso-position-vertical-relative:text;mso-width-percent:0;mso-height-percent:0;mso-width-relative:margin;mso-height-relative:margin;v-text-anchor:middle" o:gfxdata="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" filled="f" strokecolor="red" strokeweight="2.25pt"/>
-            </w:pict>
-          </mc:Fallback>
-        </mc:AlternateContent>
-      </w:r>
-      <w:r>
-        <w:rPr>
-          <w:noProof/>
-          <w:lang w:val="en-US"/>
-        </w:rPr>
-        <mc:AlternateContent>
-          <mc:Choice Requires="wps">
-            <w:drawing>
-              <wp:anchor distT="0" distB="0" distL="114300" distR="114300" simplePos="0" relativeHeight="251660288" behindDoc="0" locked="0" layoutInCell="1" allowOverlap="1">
+              <wp:anchor distT="0" distB="0" distL="114300" distR="114300" simplePos="0" relativeHeight="251662336" behindDoc="0" locked="0" layoutInCell="1" allowOverlap="1">
                 <wp:simplePos x="0" y="0"/>
                 <wp:positionH relativeFrom="column">
                   <wp:posOffset>100965</wp:posOffset>
                 </wp:positionH>
                 <wp:positionV relativeFrom="paragraph">
-                  <wp:posOffset>1058545</wp:posOffset>
+                  <wp:posOffset>1124585</wp:posOffset>
                 </wp:positionV>
-                <wp:extent cx="428625" cy="19050"/>
-                <wp:effectExtent l="0" t="76200" r="0" b="95250"/>
+                <wp:extent cx="1314450" cy="2219325"/>
+                <wp:effectExtent l="0" t="76200" r="19050" b="28575"/>
                 <wp:wrapNone/>
-                <wp:docPr id="4" name="Conector recto de flecha 4"/>
+                <wp:docPr id="15" name="Grupo 15"/>
                 <wp:cNvGraphicFramePr/>
                 <a:graphic xmlns:a="http://schemas.openxmlformats.org/drawingml/2006/main">
-                  <a:graphicData uri="http://schemas.microsoft.com/office/word/2010/wordprocessingShape">
-                    <wps:wsp>
-                      <wps:cNvCnPr/>
-                      <wps:spPr>
+                  <a:graphicData uri="http://schemas.microsoft.com/office/word/2010/wordprocessingGroup">
+                    <wpg:wgp>
+                      <wpg:cNvGrpSpPr/>
+                      <wpg:grpSpPr>
                         <a:xfrm>
                           <a:off x="0" y="0"/>
-                          <a:ext cx="428625" cy="19050"/>
+                          <a:ext cx="1314450" cy="2219325"/>
+                          <a:chOff x="0" y="0"/>
+                          <a:chExt cx="1314450" cy="2219325"/>
                         </a:xfrm>
-                        <a:prstGeom prst="straightConnector1">
-                          <a:avLst/>
-                        </a:prstGeom>
-                        <a:ln w="28575">
-                          <a:solidFill>
-                            <a:srgbClr val="FF0000"/>
-                          </a:solidFill>
-                          <a:tailEnd type="triangle"/>
-                        </a:ln>
-                      </wps:spPr>
-                      <wps:style>
-                        <a:lnRef idx="1">
-                          <a:schemeClr val="accent1"/>
-                        </a:lnRef>
-                        <a:fillRef idx="0">
-                          <a:schemeClr val="accent1"/>
-                        </a:fillRef>
-                        <a:effectRef idx="0">
-                          <a:schemeClr val="accent1"/>
-                        </a:effectRef>
-                        <a:fontRef idx="minor">
-                          <a:schemeClr val="tx1"/>
-                        </a:fontRef>
-                      </wps:style>
-                      <wps:bodyPr/>
-                    </wps:wsp>
+                      </wpg:grpSpPr>
+                      <wps:wsp>
+                        <wps:cNvPr id="4" name="Conector recto de flecha 4"/>
+                        <wps:cNvCnPr/>
+                        <wps:spPr>
+                          <a:xfrm>
+                            <a:off x="0" y="0"/>
+                            <a:ext cx="428625" cy="19050"/>
+                          </a:xfrm>
+                          <a:prstGeom prst="straightConnector1">
+                            <a:avLst/>
+                          </a:prstGeom>
+                          <a:ln w="28575">
+                            <a:solidFill>
+                              <a:srgbClr val="FF0000"/>
+                            </a:solidFill>
+                            <a:tailEnd type="triangle"/>
+                          </a:ln>
+                        </wps:spPr>
+                        <wps:style>
+                          <a:lnRef idx="1">
+                            <a:schemeClr val="accent1"/>
+                          </a:lnRef>
+                          <a:fillRef idx="0">
+                            <a:schemeClr val="accent1"/>
+                          </a:fillRef>
+                          <a:effectRef idx="0">
+                            <a:schemeClr val="accent1"/>
+                          </a:effectRef>
+                          <a:fontRef idx="minor">
+                            <a:schemeClr val="tx1"/>
+                          </a:fontRef>
+                        </wps:style>
+                        <wps:bodyPr/>
+                      </wps:wsp>
+                      <wps:wsp>
+                        <wps:cNvPr id="6" name="Rectángulo 6"/>
+                        <wps:cNvSpPr/>
+                        <wps:spPr>
+                          <a:xfrm>
+                            <a:off x="400050" y="1962150"/>
+                            <a:ext cx="914400" cy="257175"/>
+                          </a:xfrm>
+                          <a:prstGeom prst="rect">
+                            <a:avLst/>
+                          </a:prstGeom>
+                          <a:noFill/>
+                          <a:ln w="28575" cap="flat" cmpd="sng" algn="ctr">
+                            <a:solidFill>
+                              <a:srgbClr val="FF0000"/>
+                            </a:solidFill>
+                            <a:prstDash val="solid"/>
+                            <a:miter lim="800000"/>
+                          </a:ln>
+                          <a:effectLst/>
+                        </wps:spPr>
+                        <wps:bodyPr rot="0" spcFirstLastPara="0" vertOverflow="overflow" horzOverflow="overflow" vert="horz" wrap="square" lIns="91440" tIns="45720" rIns="91440" bIns="45720" numCol="1" spcCol="0" rtlCol="0" fromWordArt="0" anchor="ctr" anchorCtr="0" forceAA="0" compatLnSpc="1">
+                          <a:prstTxWarp prst="textNoShape">
+                            <a:avLst/>
+                          </a:prstTxWarp>
+                          <a:noAutofit/>
+                        </wps:bodyPr>
+                      </wps:wsp>
+                    </wpg:wgp>
                   </a:graphicData>
                 </a:graphic>
               </wp:anchor>
             </w:drawing>
           </mc:Choice>
-          <mc:Fallback xmlns:cx2="http://schemas.microsoft.com/office/drawing/2015/10/21/chartex" xmlns:cx3="http://schemas.microsoft.com/office/drawing/2016/5/9/chartex" xmlns:cx4="http://schemas.microsoft.com/office/drawing/2016/5/10/chartex" xmlns:cx5="http://schemas.microsoft.com/office/drawing/2016/5/11/chartex" xmlns:cx6="http://schemas.microsoft.com/office/drawing/2016/5/12/chartex" xmlns:cx7="http://schemas.microsoft.com/office/drawing/2016/5/13/chartex" xmlns:cx8="http://schemas.microsoft.com/office/drawing/2016/5/14/chartex" xmlns:aink="http://schemas.microsoft.com/office/drawing/2016/ink" xmlns:am3d="http://schemas.microsoft.com/office/drawing/2017/model3d" xmlns:w16cid="http://schemas.microsoft.com/office/word/2016/wordml/cid">
+          <mc:Fallback>
             <w:pict>
-              <v:shapetype w14:anchorId="4C263BFC" id="_x0000_t32" coordsize="21600,21600" o:spt="32" o:oned="t" path="m,l21600,21600e" filled="f">
-                <v:path arrowok="t" fillok="f" o:connecttype="none"/>
-                <o:lock v:ext="edit" shapetype="t"/>
-              </v:shapetype>
-              <v:shape id="Conector recto de flecha 4" o:spid="_x0000_s1026" type="#_x0000_t32" style="position:absolute;margin-left:7.95pt;margin-top:83.35pt;width:33.75pt;height:1.5pt;z-index:251660288;visibility:visible;mso-wrap-style:square;mso-wrap-distance-left:9pt;mso-wrap-distance-top:0;mso-wrap-distance-right:9pt;mso-wrap-distance-bottom:0;mso-position-horizontal:absolute;mso-position-horizontal-relative:text;mso-position-vertical:absolute;mso-position-vertical-relative:text" o:gfxdata="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" strokecolor="red" strokeweight="2.25pt">
-                <v:stroke endarrow="block" joinstyle="miter"/>
-              </v:shape>
+              <v:group w14:anchorId="3A3B205A" id="Grupo 15" o:spid="_x0000_s1026" style="position:absolute;margin-left:7.95pt;margin-top:88.55pt;width:103.5pt;height:174.75pt;z-index:251662336" coordsize="13144,22193" o:gfxdata="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">
+                <v:shapetype id="_x0000_t32" coordsize="21600,21600" o:spt="32" o:oned="t" path="m,l21600,21600e" filled="f">
+                  <v:path arrowok="t" fillok="f" o:connecttype="none"/>
+                  <o:lock v:ext="edit" shapetype="t"/>
+                </v:shapetype>
+                <v:shape id="Conector recto de flecha 4" o:spid="_x0000_s1027" type="#_x0000_t32" style="position:absolute;width:4286;height:190;visibility:visible;mso-wrap-style:square" o:connectortype="straight" o:gfxdata="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" strokecolor="red" strokeweight="2.25pt">
+                  <v:stroke endarrow="block" joinstyle="miter"/>
+                </v:shape>
+                <v:rect id="Rectángulo 6" o:spid="_x0000_s1028" style="position:absolute;left:4000;top:19621;width:9144;height:2572;visibility:visible;mso-wrap-style:square;v-text-anchor:middle" o:gfxdata="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" filled="f" strokecolor="red" strokeweight="2.25pt"/>
+              </v:group>
             </w:pict>
           </mc:Fallback>
         </mc:AlternateContent>
@@ -342,26 +313,12 @@
         <w:rPr>
           <w:b/>
         </w:rPr>
-        <w:t xml:space="preserve">Player </w:t>
-      </w:r>
-      <w:proofErr w:type="spellStart"/>
-      <w:r>
-        <w:rPr>
-          <w:b/>
-        </w:rPr>
-        <w:t>Settings</w:t>
-      </w:r>
-      <w:proofErr w:type="spellEnd"/>
-      <w:r>
-        <w:rPr>
-          <w:b/>
-        </w:rPr>
-        <w:t>…</w:t>
+        <w:t>Player Settings…</w:t>
       </w:r>
       <w:r>
         <w:rPr>
           <w:noProof/>
-          <w:lang w:val="en-US"/>
+          <w:lang w:eastAsia="es-AR"/>
         </w:rPr>
         <w:drawing>
           <wp:inline distT="0" distB="0" distL="0" distR="0" wp14:anchorId="49F79FCC" wp14:editId="3BBA200A">
@@ -403,7 +360,7 @@
     <w:p/>
     <w:p>
       <w:pPr>
-        <w:pStyle w:val="ListParagraph"/>
+        <w:pStyle w:val="Prrafodelista"/>
         <w:numPr>
           <w:ilvl w:val="0"/>
           <w:numId w:val="1"/>
@@ -416,62 +373,26 @@
     </w:p>
     <w:p>
       <w:pPr>
-        <w:pStyle w:val="ListParagraph"/>
-        <w:rPr>
-          <w:b/>
-        </w:rPr>
-      </w:pPr>
-      <w:proofErr w:type="spellStart"/>
-      <w:r>
-        <w:rPr>
-          <w:b/>
-        </w:rPr>
-        <w:t>Edit</w:t>
-      </w:r>
-      <w:proofErr w:type="spellEnd"/>
-      <w:r>
-        <w:rPr>
-          <w:b/>
-        </w:rPr>
-        <w:t xml:space="preserve"> -&gt; </w:t>
-      </w:r>
-      <w:proofErr w:type="spellStart"/>
-      <w:r>
-        <w:rPr>
-          <w:b/>
-        </w:rPr>
-        <w:t>Preferences</w:t>
-      </w:r>
-      <w:proofErr w:type="spellEnd"/>
-      <w:r>
-        <w:rPr>
-          <w:b/>
-        </w:rPr>
-        <w:t xml:space="preserve"> -&gt;</w:t>
-      </w:r>
-      <w:proofErr w:type="spellStart"/>
-      <w:r>
-        <w:rPr>
-          <w:b/>
-        </w:rPr>
-        <w:t>External</w:t>
-      </w:r>
-      <w:proofErr w:type="spellEnd"/>
-      <w:r>
-        <w:rPr>
-          <w:b/>
-        </w:rPr>
-        <w:t xml:space="preserve"> Tools</w:t>
-      </w:r>
-    </w:p>
-    <w:p>
-      <w:pPr>
-        <w:pStyle w:val="ListParagraph"/>
+        <w:pStyle w:val="Prrafodelista"/>
+        <w:rPr>
+          <w:b/>
+        </w:rPr>
+      </w:pPr>
+      <w:r>
+        <w:rPr>
+          <w:b/>
+        </w:rPr>
+        <w:t>Edit -&gt; Preferences -&gt;External Tools</w:t>
+      </w:r>
+    </w:p>
+    <w:p>
+      <w:pPr>
+        <w:pStyle w:val="Prrafodelista"/>
       </w:pPr>
       <w:r>
         <w:rPr>
           <w:noProof/>
-          <w:lang w:val="en-US"/>
+          <w:lang w:eastAsia="es-AR"/>
         </w:rPr>
         <mc:AlternateContent>
           <mc:Choice Requires="wps">
@@ -551,7 +472,7 @@
       <w:r>
         <w:rPr>
           <w:noProof/>
-          <w:lang w:val="en-US"/>
+          <w:lang w:eastAsia="es-AR"/>
         </w:rPr>
         <w:drawing>
           <wp:inline distT="0" distB="0" distL="0" distR="0" wp14:anchorId="53F27C1D" wp14:editId="62A9F200">
@@ -592,12 +513,12 @@
     </w:p>
     <w:p>
       <w:pPr>
-        <w:pStyle w:val="ListParagraph"/>
-      </w:pPr>
-    </w:p>
-    <w:p>
-      <w:pPr>
-        <w:pStyle w:val="ListParagraph"/>
+        <w:pStyle w:val="Prrafodelista"/>
+      </w:pPr>
+    </w:p>
+    <w:p>
+      <w:pPr>
+        <w:pStyle w:val="Prrafodelista"/>
         <w:numPr>
           <w:ilvl w:val="0"/>
           <w:numId w:val="1"/>
@@ -609,12 +530,12 @@
     </w:p>
     <w:p>
       <w:pPr>
-        <w:pStyle w:val="ListParagraph"/>
+        <w:pStyle w:val="Prrafodelista"/>
       </w:pPr>
       <w:r>
         <w:rPr>
           <w:noProof/>
-          <w:lang w:val="en-US"/>
+          <w:lang w:eastAsia="es-AR"/>
         </w:rPr>
         <w:drawing>
           <wp:inline distT="0" distB="0" distL="0" distR="0" wp14:anchorId="3370EB6A" wp14:editId="746E9A3D">
@@ -655,12 +576,12 @@
     </w:p>
     <w:p>
       <w:pPr>
-        <w:pStyle w:val="ListParagraph"/>
-      </w:pPr>
-    </w:p>
-    <w:p>
-      <w:pPr>
-        <w:pStyle w:val="ListParagraph"/>
+        <w:pStyle w:val="Prrafodelista"/>
+      </w:pPr>
+    </w:p>
+    <w:p>
+      <w:pPr>
+        <w:pStyle w:val="Prrafodelista"/>
         <w:numPr>
           <w:ilvl w:val="0"/>
           <w:numId w:val="1"/>
@@ -669,26 +590,24 @@
       <w:r>
         <w:t xml:space="preserve">En esta parte de </w:t>
       </w:r>
-      <w:proofErr w:type="spellStart"/>
       <w:r>
         <w:rPr>
           <w:b/>
         </w:rPr>
         <w:t>PlayerSettings</w:t>
       </w:r>
-      <w:proofErr w:type="spellEnd"/>
       <w:r>
         <w:t>:</w:t>
       </w:r>
     </w:p>
     <w:p>
       <w:pPr>
-        <w:pStyle w:val="ListParagraph"/>
+        <w:pStyle w:val="Prrafodelista"/>
       </w:pPr>
       <w:r>
         <w:rPr>
           <w:noProof/>
-          <w:lang w:val="en-US"/>
+          <w:lang w:eastAsia="es-AR"/>
         </w:rPr>
         <w:lastRenderedPageBreak/>
         <w:drawing>
@@ -730,12 +649,12 @@
     </w:p>
     <w:p>
       <w:pPr>
-        <w:pStyle w:val="ListParagraph"/>
-      </w:pPr>
-    </w:p>
-    <w:p>
-      <w:pPr>
-        <w:pStyle w:val="ListParagraph"/>
+        <w:pStyle w:val="Prrafodelista"/>
+      </w:pPr>
+    </w:p>
+    <w:p>
+      <w:pPr>
+        <w:pStyle w:val="Prrafodelista"/>
         <w:numPr>
           <w:ilvl w:val="0"/>
           <w:numId w:val="2"/>
@@ -815,7 +734,7 @@
     </w:p>
     <w:p>
       <w:pPr>
-        <w:pStyle w:val="ListParagraph"/>
+        <w:pStyle w:val="Prrafodelista"/>
         <w:numPr>
           <w:ilvl w:val="0"/>
           <w:numId w:val="2"/>
@@ -836,6 +755,31 @@
         <w:rPr>
           <w:b/>
         </w:rPr>
+        <w:t xml:space="preserve"> Settings -&gt; </w:t>
+      </w:r>
+      <w:proofErr w:type="spellStart"/>
+      <w:r>
+        <w:rPr>
+          <w:b/>
+        </w:rPr>
+        <w:t>Identification</w:t>
+      </w:r>
+      <w:proofErr w:type="spellEnd"/>
+      <w:r>
+        <w:t xml:space="preserve"> y cambiar </w:t>
+      </w:r>
+      <w:proofErr w:type="spellStart"/>
+      <w:r>
+        <w:rPr>
+          <w:b/>
+        </w:rPr>
+        <w:t>Package</w:t>
+      </w:r>
+      <w:proofErr w:type="spellEnd"/>
+      <w:r>
+        <w:rPr>
+          <w:b/>
+        </w:rPr>
         <w:t xml:space="preserve"> </w:t>
       </w:r>
       <w:proofErr w:type="spellStart"/>
@@ -843,38 +787,30 @@
         <w:rPr>
           <w:b/>
         </w:rPr>
-        <w:t>Settings</w:t>
-      </w:r>
-      <w:proofErr w:type="spellEnd"/>
-      <w:r>
-        <w:rPr>
-          <w:b/>
-        </w:rPr>
-        <w:t xml:space="preserve"> -&gt; </w:t>
-      </w:r>
-      <w:proofErr w:type="spellStart"/>
-      <w:r>
-        <w:rPr>
-          <w:b/>
-        </w:rPr>
-        <w:t>Identification</w:t>
-      </w:r>
-      <w:proofErr w:type="spellEnd"/>
-      <w:r>
-        <w:t xml:space="preserve"> y cambiar </w:t>
-      </w:r>
-      <w:proofErr w:type="spellStart"/>
-      <w:r>
-        <w:rPr>
-          <w:b/>
-        </w:rPr>
-        <w:t>Package</w:t>
-      </w:r>
-      <w:proofErr w:type="spellEnd"/>
-      <w:r>
-        <w:rPr>
-          <w:b/>
-        </w:rPr>
+        <w:t>Name</w:t>
+      </w:r>
+      <w:proofErr w:type="spellEnd"/>
+      <w:r>
+        <w:t xml:space="preserve"> para que </w:t>
+      </w:r>
+      <w:r>
+        <w:t xml:space="preserve">Company y </w:t>
+      </w:r>
+      <w:proofErr w:type="spellStart"/>
+      <w:r>
+        <w:t>ProductName</w:t>
+      </w:r>
+      <w:proofErr w:type="spellEnd"/>
+      <w:r>
+        <w:t xml:space="preserve"> coi</w:t>
+      </w:r>
+      <w:r>
+        <w:t xml:space="preserve">ncidan con lo puesto en el punto 3. </w:t>
+      </w:r>
+      <w:r>
+        <w:t>Además,</w:t>
+      </w:r>
+      <w:r>
         <w:t xml:space="preserve"> </w:t>
       </w:r>
       <w:proofErr w:type="spellStart"/>
@@ -882,68 +818,37 @@
         <w:rPr>
           <w:b/>
         </w:rPr>
-        <w:t>Name</w:t>
-      </w:r>
-      <w:proofErr w:type="spellEnd"/>
-      <w:r>
-        <w:t xml:space="preserve"> para que </w:t>
-      </w:r>
-      <w:r>
-        <w:t xml:space="preserve">Company y </w:t>
-      </w:r>
-      <w:proofErr w:type="spellStart"/>
-      <w:r>
-        <w:t>ProductName</w:t>
-      </w:r>
-      <w:proofErr w:type="spellEnd"/>
-      <w:r>
-        <w:t xml:space="preserve"> coi</w:t>
-      </w:r>
-      <w:r>
-        <w:t xml:space="preserve">ncidan con lo puesto en el punto 3. </w:t>
-      </w:r>
-      <w:r>
-        <w:t>Además,</w:t>
+        <w:t>Minimum</w:t>
+      </w:r>
+      <w:proofErr w:type="spellEnd"/>
+      <w:r>
+        <w:rPr>
+          <w:b/>
+        </w:rPr>
+        <w:t xml:space="preserve"> API </w:t>
+      </w:r>
+      <w:proofErr w:type="spellStart"/>
+      <w:r>
+        <w:rPr>
+          <w:b/>
+        </w:rPr>
+        <w:t>Level</w:t>
+      </w:r>
+      <w:proofErr w:type="spellEnd"/>
+      <w:r>
+        <w:t xml:space="preserve"> tiene que ser según la SDK instalada.</w:t>
       </w:r>
       <w:r>
         <w:t xml:space="preserve"> </w:t>
       </w:r>
       <w:proofErr w:type="spellStart"/>
       <w:r>
-        <w:rPr>
-          <w:b/>
-        </w:rPr>
-        <w:t>Minimum</w:t>
-      </w:r>
-      <w:proofErr w:type="spellEnd"/>
-      <w:r>
-        <w:rPr>
-          <w:b/>
-        </w:rPr>
-        <w:t xml:space="preserve"> API </w:t>
-      </w:r>
-      <w:proofErr w:type="spellStart"/>
-      <w:r>
-        <w:rPr>
-          <w:b/>
-        </w:rPr>
-        <w:t>Level</w:t>
-      </w:r>
-      <w:proofErr w:type="spellEnd"/>
-      <w:r>
-        <w:t xml:space="preserve"> tiene que ser según la SDK instalada.</w:t>
-      </w:r>
+        <w:t>Destildar</w:t>
+      </w:r>
+      <w:proofErr w:type="spellEnd"/>
       <w:r>
         <w:t xml:space="preserve"> </w:t>
       </w:r>
-      <w:proofErr w:type="spellStart"/>
-      <w:r>
-        <w:t>Destildar</w:t>
-      </w:r>
-      <w:proofErr w:type="spellEnd"/>
-      <w:r>
-        <w:t xml:space="preserve"> </w:t>
-      </w:r>
       <w:r>
         <w:rPr>
           <w:b/>
@@ -967,7 +872,7 @@
     </w:p>
     <w:p>
       <w:pPr>
-        <w:pStyle w:val="ListParagraph"/>
+        <w:pStyle w:val="Prrafodelista"/>
         <w:numPr>
           <w:ilvl w:val="0"/>
           <w:numId w:val="2"/>
@@ -1061,59 +966,1614 @@
     </w:p>
     <w:p>
       <w:pPr>
-        <w:pStyle w:val="ListParagraph"/>
+        <w:pStyle w:val="Prrafodelista"/>
+      </w:pPr>
+      <w:bookmarkStart w:id="0" w:name="_GoBack"/>
+      <w:bookmarkEnd w:id="0"/>
+    </w:p>
+    <w:p>
+      <w:pPr>
+        <w:pStyle w:val="Prrafodelista"/>
+      </w:pPr>
+    </w:p>
+    <w:p>
+      <w:r>
+        <w:br w:type="page"/>
+      </w:r>
+    </w:p>
+    <w:p>
+      <w:pPr>
+        <w:pStyle w:val="Ttulo1"/>
+        <w:rPr>
+          <w:lang w:val="es-MX"/>
+        </w:rPr>
+      </w:pPr>
+      <w:r>
+        <w:lastRenderedPageBreak/>
+        <w:t>Proyecto RA b</w:t>
+      </w:r>
+      <w:r>
+        <w:rPr>
+          <w:lang w:val="es-MX"/>
+        </w:rPr>
+        <w:t>a</w:t>
+      </w:r>
+      <w:r>
+        <w:rPr>
+          <w:lang w:val="es-MX"/>
+        </w:rPr>
+        <w:t>sico</w:t>
+      </w:r>
+    </w:p>
+    <w:p>
+      <w:pPr>
+        <w:pStyle w:val="Prrafodelista"/>
+      </w:pPr>
+      <w:r>
+        <w:t>En un proyecto básico de RA se tienen estos 3 objetos:</w:t>
+      </w:r>
+    </w:p>
+    <w:p>
+      <w:pPr>
+        <w:pStyle w:val="Prrafodelista"/>
         <w:numPr>
           <w:ilvl w:val="0"/>
-          <w:numId w:val="1"/>
+          <w:numId w:val="2"/>
         </w:numPr>
       </w:pPr>
       <w:r>
-        <w:t xml:space="preserve">En </w:t>
-      </w:r>
-      <w:hyperlink r:id="rId10" w:history="1">
-        <w:proofErr w:type="spellStart"/>
+        <w:t>AR Camera</w:t>
+      </w:r>
+    </w:p>
+    <w:p>
+      <w:pPr>
+        <w:pStyle w:val="Prrafodelista"/>
+        <w:numPr>
+          <w:ilvl w:val="0"/>
+          <w:numId w:val="2"/>
+        </w:numPr>
+      </w:pPr>
+      <w:proofErr w:type="spellStart"/>
+      <w:r>
+        <w:t>Directional</w:t>
+      </w:r>
+      <w:proofErr w:type="spellEnd"/>
+      <w:r>
+        <w:t xml:space="preserve"> Light</w:t>
+      </w:r>
+    </w:p>
+    <w:p>
+      <w:pPr>
+        <w:pStyle w:val="Prrafodelista"/>
+        <w:numPr>
+          <w:ilvl w:val="0"/>
+          <w:numId w:val="2"/>
+        </w:numPr>
+      </w:pPr>
+      <w:proofErr w:type="spellStart"/>
+      <w:r>
+        <w:t>Image</w:t>
+      </w:r>
+      <w:proofErr w:type="spellEnd"/>
+      <w:r>
+        <w:t xml:space="preserve"> Target</w:t>
+      </w:r>
+    </w:p>
+    <w:p>
+      <w:pPr>
+        <w:pStyle w:val="Prrafodelista"/>
+        <w:ind w:left="1080"/>
+      </w:pPr>
+    </w:p>
+    <w:p>
+      <w:pPr>
+        <w:pStyle w:val="Prrafodelista"/>
+      </w:pPr>
+      <w:r>
+        <w:rPr>
+          <w:noProof/>
+          <w:lang w:eastAsia="es-AR"/>
+        </w:rPr>
+        <w:drawing>
+          <wp:inline distT="0" distB="0" distL="0" distR="0" wp14:anchorId="7583E47B" wp14:editId="0FACFE03">
+            <wp:extent cx="4352925" cy="2105025"/>
+            <wp:effectExtent l="0" t="0" r="9525" b="9525"/>
+            <wp:docPr id="11" name="Imagen 11"/>
+            <wp:cNvGraphicFramePr>
+              <a:graphicFrameLocks xmlns:a="http://schemas.openxmlformats.org/drawingml/2006/main" noChangeAspect="1"/>
+            </wp:cNvGraphicFramePr>
+            <a:graphic xmlns:a="http://schemas.openxmlformats.org/drawingml/2006/main">
+              <a:graphicData uri="http://schemas.openxmlformats.org/drawingml/2006/picture">
+                <pic:pic xmlns:pic="http://schemas.openxmlformats.org/drawingml/2006/picture">
+                  <pic:nvPicPr>
+                    <pic:cNvPr id="1" name=""/>
+                    <pic:cNvPicPr/>
+                  </pic:nvPicPr>
+                  <pic:blipFill rotWithShape="1">
+                    <a:blip r:embed="rId10"/>
+                    <a:srcRect t="8677"/>
+                    <a:stretch/>
+                  </pic:blipFill>
+                  <pic:spPr bwMode="auto">
+                    <a:xfrm>
+                      <a:off x="0" y="0"/>
+                      <a:ext cx="4352925" cy="2105025"/>
+                    </a:xfrm>
+                    <a:prstGeom prst="rect">
+                      <a:avLst/>
+                    </a:prstGeom>
+                    <a:ln>
+                      <a:noFill/>
+                    </a:ln>
+                    <a:extLst>
+                      <a:ext uri="{53640926-AAD7-44D8-BBD7-CCE9431645EC}">
+                        <a14:shadowObscured xmlns:a14="http://schemas.microsoft.com/office/drawing/2010/main"/>
+                      </a:ext>
+                    </a:extLst>
+                  </pic:spPr>
+                </pic:pic>
+              </a:graphicData>
+            </a:graphic>
+          </wp:inline>
+        </w:drawing>
+      </w:r>
+    </w:p>
+    <w:p>
+      <w:pPr>
+        <w:pStyle w:val="Prrafodelista"/>
+      </w:pPr>
+    </w:p>
+    <w:p>
+      <w:pPr>
+        <w:pStyle w:val="Prrafodelista"/>
+      </w:pPr>
+    </w:p>
+    <w:p>
+      <w:pPr>
+        <w:pStyle w:val="Ttulo2"/>
+      </w:pPr>
+      <w:r>
+        <w:t>AR Camera</w:t>
+      </w:r>
+    </w:p>
+    <w:p>
+      <w:pPr>
+        <w:pStyle w:val="Prrafodelista"/>
+      </w:pPr>
+    </w:p>
+    <w:p>
+      <w:pPr>
+        <w:pStyle w:val="Prrafodelista"/>
+        <w:rPr>
+          <w:noProof/>
+          <w:lang w:eastAsia="es-AR"/>
+        </w:rPr>
+      </w:pPr>
+      <w:r>
+        <w:t xml:space="preserve">Al seleccionar el objeto AR Camera se muestra en la solapa </w:t>
+      </w:r>
+      <w:r>
+        <w:rPr>
+          <w:b/>
+        </w:rPr>
+        <w:t>Inspector</w:t>
+      </w:r>
+      <w:r>
+        <w:t xml:space="preserve"> lo siguiente:</w:t>
+      </w:r>
+      <w:r>
+        <w:rPr>
+          <w:noProof/>
+          <w:lang w:eastAsia="es-AR"/>
+        </w:rPr>
+        <w:t xml:space="preserve"> </w:t>
+      </w:r>
+    </w:p>
+    <w:p>
+      <w:pPr>
+        <w:pStyle w:val="Prrafodelista"/>
+        <w:rPr>
+          <w:noProof/>
+          <w:lang w:eastAsia="es-AR"/>
+        </w:rPr>
+      </w:pPr>
+      <w:r>
+        <w:rPr>
+          <w:noProof/>
+          <w:lang w:eastAsia="es-AR"/>
+        </w:rPr>
+        <w:drawing>
+          <wp:anchor distT="0" distB="0" distL="114300" distR="114300" simplePos="0" relativeHeight="251665408" behindDoc="0" locked="0" layoutInCell="1" allowOverlap="1">
+            <wp:simplePos x="0" y="0"/>
+            <wp:positionH relativeFrom="column">
+              <wp:posOffset>1653540</wp:posOffset>
+            </wp:positionH>
+            <wp:positionV relativeFrom="paragraph">
+              <wp:posOffset>107315</wp:posOffset>
+            </wp:positionV>
+            <wp:extent cx="2199640" cy="3738880"/>
+            <wp:effectExtent l="0" t="0" r="0" b="0"/>
+            <wp:wrapSquare wrapText="bothSides"/>
+            <wp:docPr id="13" name="Imagen 13"/>
+            <wp:cNvGraphicFramePr>
+              <a:graphicFrameLocks xmlns:a="http://schemas.openxmlformats.org/drawingml/2006/main" noChangeAspect="1"/>
+            </wp:cNvGraphicFramePr>
+            <a:graphic xmlns:a="http://schemas.openxmlformats.org/drawingml/2006/main">
+              <a:graphicData uri="http://schemas.openxmlformats.org/drawingml/2006/picture">
+                <pic:pic xmlns:pic="http://schemas.openxmlformats.org/drawingml/2006/picture">
+                  <pic:nvPicPr>
+                    <pic:cNvPr id="1" name=""/>
+                    <pic:cNvPicPr/>
+                  </pic:nvPicPr>
+                  <pic:blipFill rotWithShape="1">
+                    <a:blip r:embed="rId11">
+                      <a:extLst>
+                        <a:ext uri="{28A0092B-C50C-407E-A947-70E740481C1C}">
+                          <a14:useLocalDpi xmlns:a14="http://schemas.microsoft.com/office/drawing/2010/main" val="0"/>
+                        </a:ext>
+                      </a:extLst>
+                    </a:blip>
+                    <a:srcRect l="2942" t="758" r="-1"/>
+                    <a:stretch/>
+                  </pic:blipFill>
+                  <pic:spPr bwMode="auto">
+                    <a:xfrm>
+                      <a:off x="0" y="0"/>
+                      <a:ext cx="2199640" cy="3738880"/>
+                    </a:xfrm>
+                    <a:prstGeom prst="rect">
+                      <a:avLst/>
+                    </a:prstGeom>
+                    <a:ln>
+                      <a:noFill/>
+                    </a:ln>
+                    <a:extLst>
+                      <a:ext uri="{53640926-AAD7-44D8-BBD7-CCE9431645EC}">
+                        <a14:shadowObscured xmlns:a14="http://schemas.microsoft.com/office/drawing/2010/main"/>
+                      </a:ext>
+                    </a:extLst>
+                  </pic:spPr>
+                </pic:pic>
+              </a:graphicData>
+            </a:graphic>
+            <wp14:sizeRelH relativeFrom="page">
+              <wp14:pctWidth>0</wp14:pctWidth>
+            </wp14:sizeRelH>
+            <wp14:sizeRelV relativeFrom="page">
+              <wp14:pctHeight>0</wp14:pctHeight>
+            </wp14:sizeRelV>
+          </wp:anchor>
+        </w:drawing>
+      </w:r>
+    </w:p>
+    <w:p>
+      <w:pPr>
+        <w:pStyle w:val="Prrafodelista"/>
+      </w:pPr>
+    </w:p>
+    <w:p>
+      <w:pPr>
+        <w:pStyle w:val="Prrafodelista"/>
+      </w:pPr>
+    </w:p>
+    <w:p>
+      <w:r>
+        <w:br w:type="page"/>
+      </w:r>
+    </w:p>
+    <w:p>
+      <w:pPr>
+        <w:pStyle w:val="Prrafodelista"/>
+      </w:pPr>
+      <w:r>
+        <w:rPr>
+          <w:noProof/>
+          <w:lang w:eastAsia="es-AR"/>
+        </w:rPr>
+        <w:lastRenderedPageBreak/>
+        <w:drawing>
+          <wp:anchor distT="0" distB="0" distL="114300" distR="114300" simplePos="0" relativeHeight="251666432" behindDoc="0" locked="0" layoutInCell="1" allowOverlap="1">
+            <wp:simplePos x="0" y="0"/>
+            <wp:positionH relativeFrom="margin">
+              <wp:posOffset>1396365</wp:posOffset>
+            </wp:positionH>
+            <wp:positionV relativeFrom="paragraph">
+              <wp:posOffset>356870</wp:posOffset>
+            </wp:positionV>
+            <wp:extent cx="2876550" cy="4819650"/>
+            <wp:effectExtent l="0" t="0" r="0" b="0"/>
+            <wp:wrapSquare wrapText="bothSides"/>
+            <wp:docPr id="10" name="Imagen 10"/>
+            <wp:cNvGraphicFramePr>
+              <a:graphicFrameLocks xmlns:a="http://schemas.openxmlformats.org/drawingml/2006/main" noChangeAspect="1"/>
+            </wp:cNvGraphicFramePr>
+            <a:graphic xmlns:a="http://schemas.openxmlformats.org/drawingml/2006/main">
+              <a:graphicData uri="http://schemas.openxmlformats.org/drawingml/2006/picture">
+                <pic:pic xmlns:pic="http://schemas.openxmlformats.org/drawingml/2006/picture">
+                  <pic:nvPicPr>
+                    <pic:cNvPr id="1" name=""/>
+                    <pic:cNvPicPr/>
+                  </pic:nvPicPr>
+                  <pic:blipFill rotWithShape="1">
+                    <a:blip r:embed="rId12">
+                      <a:extLst>
+                        <a:ext uri="{28A0092B-C50C-407E-A947-70E740481C1C}">
+                          <a14:useLocalDpi xmlns:a14="http://schemas.microsoft.com/office/drawing/2010/main" val="0"/>
+                        </a:ext>
+                      </a:extLst>
+                    </a:blip>
+                    <a:srcRect l="3349" t="1023" r="2101"/>
+                    <a:stretch/>
+                  </pic:blipFill>
+                  <pic:spPr bwMode="auto">
+                    <a:xfrm>
+                      <a:off x="0" y="0"/>
+                      <a:ext cx="2876550" cy="4819650"/>
+                    </a:xfrm>
+                    <a:prstGeom prst="rect">
+                      <a:avLst/>
+                    </a:prstGeom>
+                    <a:ln>
+                      <a:noFill/>
+                    </a:ln>
+                    <a:extLst>
+                      <a:ext uri="{53640926-AAD7-44D8-BBD7-CCE9431645EC}">
+                        <a14:shadowObscured xmlns:a14="http://schemas.microsoft.com/office/drawing/2010/main"/>
+                      </a:ext>
+                    </a:extLst>
+                  </pic:spPr>
+                </pic:pic>
+              </a:graphicData>
+            </a:graphic>
+            <wp14:sizeRelH relativeFrom="margin">
+              <wp14:pctWidth>0</wp14:pctWidth>
+            </wp14:sizeRelH>
+            <wp14:sizeRelV relativeFrom="margin">
+              <wp14:pctHeight>0</wp14:pctHeight>
+            </wp14:sizeRelV>
+          </wp:anchor>
+        </w:drawing>
+      </w:r>
+      <w:r>
+        <w:t xml:space="preserve">Al seleccionar </w:t>
+      </w:r>
+      <w:r>
+        <w:rPr>
+          <w:b/>
+        </w:rPr>
+        <w:t xml:space="preserve">Open </w:t>
+      </w:r>
+      <w:proofErr w:type="spellStart"/>
+      <w:r>
+        <w:rPr>
+          <w:b/>
+        </w:rPr>
+        <w:t>Vuforia</w:t>
+      </w:r>
+      <w:proofErr w:type="spellEnd"/>
+      <w:r>
+        <w:rPr>
+          <w:b/>
+        </w:rPr>
+        <w:t xml:space="preserve"> </w:t>
+      </w:r>
+      <w:proofErr w:type="spellStart"/>
+      <w:r>
+        <w:rPr>
+          <w:b/>
+        </w:rPr>
+        <w:t>configuration</w:t>
+      </w:r>
+      <w:proofErr w:type="spellEnd"/>
+      <w:r>
+        <w:t xml:space="preserve"> muestra lo siguiente:</w:t>
+      </w:r>
+    </w:p>
+    <w:p>
+      <w:pPr>
+        <w:pStyle w:val="Prrafodelista"/>
+      </w:pPr>
+    </w:p>
+    <w:p>
+      <w:pPr>
+        <w:pStyle w:val="Prrafodelista"/>
+      </w:pPr>
+    </w:p>
+    <w:p>
+      <w:pPr>
+        <w:pStyle w:val="Prrafodelista"/>
+      </w:pPr>
+    </w:p>
+    <w:p>
+      <w:pPr>
+        <w:pStyle w:val="Prrafodelista"/>
+      </w:pPr>
+    </w:p>
+    <w:p>
+      <w:pPr>
+        <w:pStyle w:val="Prrafodelista"/>
+      </w:pPr>
+    </w:p>
+    <w:p>
+      <w:pPr>
+        <w:pStyle w:val="Prrafodelista"/>
+      </w:pPr>
+    </w:p>
+    <w:p>
+      <w:pPr>
+        <w:pStyle w:val="Prrafodelista"/>
+      </w:pPr>
+    </w:p>
+    <w:p>
+      <w:pPr>
+        <w:pStyle w:val="Prrafodelista"/>
+      </w:pPr>
+    </w:p>
+    <w:p>
+      <w:pPr>
+        <w:pStyle w:val="Prrafodelista"/>
+      </w:pPr>
+    </w:p>
+    <w:p>
+      <w:pPr>
+        <w:pStyle w:val="Prrafodelista"/>
+      </w:pPr>
+    </w:p>
+    <w:p>
+      <w:pPr>
+        <w:pStyle w:val="Prrafodelista"/>
+      </w:pPr>
+    </w:p>
+    <w:p>
+      <w:pPr>
+        <w:pStyle w:val="Prrafodelista"/>
+      </w:pPr>
+    </w:p>
+    <w:p>
+      <w:pPr>
+        <w:pStyle w:val="Prrafodelista"/>
+      </w:pPr>
+    </w:p>
+    <w:p>
+      <w:pPr>
+        <w:pStyle w:val="Prrafodelista"/>
+      </w:pPr>
+    </w:p>
+    <w:p>
+      <w:pPr>
+        <w:pStyle w:val="Prrafodelista"/>
+      </w:pPr>
+    </w:p>
+    <w:p>
+      <w:pPr>
+        <w:pStyle w:val="Prrafodelista"/>
+      </w:pPr>
+    </w:p>
+    <w:p>
+      <w:pPr>
+        <w:pStyle w:val="Prrafodelista"/>
+      </w:pPr>
+    </w:p>
+    <w:p>
+      <w:pPr>
+        <w:pStyle w:val="Prrafodelista"/>
+      </w:pPr>
+    </w:p>
+    <w:p>
+      <w:pPr>
+        <w:pStyle w:val="Prrafodelista"/>
+      </w:pPr>
+    </w:p>
+    <w:p>
+      <w:pPr>
+        <w:pStyle w:val="Prrafodelista"/>
+      </w:pPr>
+    </w:p>
+    <w:p>
+      <w:pPr>
+        <w:pStyle w:val="Prrafodelista"/>
+      </w:pPr>
+    </w:p>
+    <w:p>
+      <w:pPr>
+        <w:pStyle w:val="Prrafodelista"/>
+      </w:pPr>
+    </w:p>
+    <w:p>
+      <w:pPr>
+        <w:pStyle w:val="Prrafodelista"/>
+      </w:pPr>
+    </w:p>
+    <w:p>
+      <w:pPr>
+        <w:pStyle w:val="Prrafodelista"/>
+      </w:pPr>
+    </w:p>
+    <w:p>
+      <w:pPr>
+        <w:pStyle w:val="Prrafodelista"/>
+      </w:pPr>
+    </w:p>
+    <w:p>
+      <w:pPr>
+        <w:pStyle w:val="Prrafodelista"/>
+      </w:pPr>
+    </w:p>
+    <w:p>
+      <w:pPr>
+        <w:pStyle w:val="Prrafodelista"/>
+      </w:pPr>
+    </w:p>
+    <w:p>
+      <w:pPr>
+        <w:pStyle w:val="Prrafodelista"/>
+      </w:pPr>
+    </w:p>
+    <w:p>
+      <w:pPr>
+        <w:pStyle w:val="Prrafodelista"/>
+      </w:pPr>
+    </w:p>
+    <w:p>
+      <w:pPr>
+        <w:pStyle w:val="Prrafodelista"/>
+        <w:numPr>
+          <w:ilvl w:val="0"/>
+          <w:numId w:val="2"/>
+        </w:numPr>
+      </w:pPr>
+      <w:r>
+        <w:t xml:space="preserve">Agregar </w:t>
+      </w:r>
+      <w:r>
+        <w:rPr>
+          <w:b/>
+        </w:rPr>
+        <w:t xml:space="preserve">App </w:t>
+      </w:r>
+      <w:proofErr w:type="spellStart"/>
+      <w:r>
+        <w:rPr>
+          <w:b/>
+        </w:rPr>
+        <w:t>License</w:t>
+      </w:r>
+      <w:proofErr w:type="spellEnd"/>
+      <w:r>
+        <w:rPr>
+          <w:b/>
+        </w:rPr>
+        <w:t xml:space="preserve"> Key</w:t>
+      </w:r>
+      <w:r>
+        <w:t xml:space="preserve">. Al poner </w:t>
+      </w:r>
+      <w:proofErr w:type="spellStart"/>
+      <w:r>
+        <w:t>Add</w:t>
+      </w:r>
+      <w:proofErr w:type="spellEnd"/>
+      <w:r>
+        <w:t xml:space="preserve"> </w:t>
+      </w:r>
+      <w:proofErr w:type="spellStart"/>
+      <w:r>
+        <w:t>Licence</w:t>
+      </w:r>
+      <w:proofErr w:type="spellEnd"/>
+      <w:r>
+        <w:t xml:space="preserve"> te redirige a la página de </w:t>
+      </w:r>
+      <w:proofErr w:type="spellStart"/>
+      <w:r>
+        <w:t>Vuforia</w:t>
+      </w:r>
+      <w:proofErr w:type="spellEnd"/>
+      <w:r>
+        <w:t xml:space="preserve">: </w:t>
+      </w:r>
+      <w:hyperlink r:id="rId13" w:history="1">
         <w:r>
           <w:rPr>
-            <w:rStyle w:val="Hyperlink"/>
+            <w:rStyle w:val="Hipervnculo"/>
           </w:rPr>
-          <w:t>Vuforia</w:t>
+          <w:t>https://developer.vuforia.com/</w:t>
         </w:r>
-        <w:proofErr w:type="spellEnd"/>
       </w:hyperlink>
-      <w:r>
+    </w:p>
+    <w:p>
+      <w:pPr>
+        <w:pStyle w:val="Prrafodelista"/>
+        <w:numPr>
+          <w:ilvl w:val="0"/>
+          <w:numId w:val="2"/>
+        </w:numPr>
+      </w:pPr>
+      <w:r>
+        <w:t xml:space="preserve">Una vez importada la base de datos con la </w:t>
+      </w:r>
+      <w:proofErr w:type="spellStart"/>
+      <w:r>
+        <w:t>Image</w:t>
+      </w:r>
+      <w:proofErr w:type="spellEnd"/>
+      <w:r>
+        <w:t xml:space="preserve"> Target va a figurar en </w:t>
+      </w:r>
+      <w:proofErr w:type="spellStart"/>
+      <w:r>
+        <w:t>Databases</w:t>
+      </w:r>
+      <w:proofErr w:type="spellEnd"/>
+      <w:r>
+        <w:t xml:space="preserve">. Para poder utilizarla hay que tildar la base de datos que queremos utilizar (en el ejemplo Test1) y la opción </w:t>
+      </w:r>
+      <w:proofErr w:type="spellStart"/>
+      <w:r>
+        <w:rPr>
+          <w:b/>
+        </w:rPr>
+        <w:t>Activate</w:t>
+      </w:r>
+      <w:proofErr w:type="spellEnd"/>
+      <w:r>
+        <w:t>.</w:t>
+      </w:r>
+    </w:p>
+    <w:p>
+      <w:r>
+        <w:br w:type="page"/>
+      </w:r>
+    </w:p>
+    <w:p>
+      <w:pPr>
+        <w:pStyle w:val="Prrafodelista"/>
+        <w:ind w:left="1080"/>
+      </w:pPr>
+    </w:p>
+    <w:p>
+      <w:pPr>
+        <w:pStyle w:val="Ttulo2"/>
+      </w:pPr>
+      <w:proofErr w:type="spellStart"/>
+      <w:r>
+        <w:t>Image</w:t>
+      </w:r>
+      <w:proofErr w:type="spellEnd"/>
+      <w:r>
+        <w:t xml:space="preserve"> Target</w:t>
+      </w:r>
+    </w:p>
+    <w:p>
+      <w:pPr>
+        <w:pStyle w:val="Prrafodelista"/>
+        <w:ind w:left="1080"/>
+      </w:pPr>
+      <w:r>
+        <w:t xml:space="preserve">Al seleccionar el objeto </w:t>
+      </w:r>
+      <w:proofErr w:type="spellStart"/>
+      <w:r>
+        <w:t>Image</w:t>
+      </w:r>
+      <w:proofErr w:type="spellEnd"/>
+      <w:r>
+        <w:t xml:space="preserve"> Target se muestra en la solapa </w:t>
+      </w:r>
+      <w:r>
+        <w:rPr>
+          <w:b/>
+        </w:rPr>
+        <w:t>Inspector</w:t>
+      </w:r>
+      <w:r>
+        <w:t xml:space="preserve"> lo siguiente:</w:t>
+      </w:r>
+    </w:p>
+    <w:p>
+      <w:pPr>
+        <w:pStyle w:val="Prrafodelista"/>
+        <w:ind w:left="1080"/>
+      </w:pPr>
+      <w:r>
+        <w:rPr>
+          <w:noProof/>
+          <w:lang w:eastAsia="es-AR"/>
+        </w:rPr>
+        <w:drawing>
+          <wp:anchor distT="0" distB="0" distL="114300" distR="114300" simplePos="0" relativeHeight="251667456" behindDoc="0" locked="0" layoutInCell="1" allowOverlap="1">
+            <wp:simplePos x="0" y="0"/>
+            <wp:positionH relativeFrom="margin">
+              <wp:posOffset>1148715</wp:posOffset>
+            </wp:positionH>
+            <wp:positionV relativeFrom="paragraph">
+              <wp:posOffset>89535</wp:posOffset>
+            </wp:positionV>
+            <wp:extent cx="3228975" cy="4721860"/>
+            <wp:effectExtent l="0" t="0" r="9525" b="2540"/>
+            <wp:wrapSquare wrapText="bothSides"/>
+            <wp:docPr id="14" name="Imagen 14"/>
+            <wp:cNvGraphicFramePr>
+              <a:graphicFrameLocks xmlns:a="http://schemas.openxmlformats.org/drawingml/2006/main" noChangeAspect="1"/>
+            </wp:cNvGraphicFramePr>
+            <a:graphic xmlns:a="http://schemas.openxmlformats.org/drawingml/2006/main">
+              <a:graphicData uri="http://schemas.openxmlformats.org/drawingml/2006/picture">
+                <pic:pic xmlns:pic="http://schemas.openxmlformats.org/drawingml/2006/picture">
+                  <pic:nvPicPr>
+                    <pic:cNvPr id="1" name=""/>
+                    <pic:cNvPicPr/>
+                  </pic:nvPicPr>
+                  <pic:blipFill>
+                    <a:blip r:embed="rId14">
+                      <a:extLst>
+                        <a:ext uri="{28A0092B-C50C-407E-A947-70E740481C1C}">
+                          <a14:useLocalDpi xmlns:a14="http://schemas.microsoft.com/office/drawing/2010/main" val="0"/>
+                        </a:ext>
+                      </a:extLst>
+                    </a:blip>
+                    <a:stretch>
+                      <a:fillRect/>
+                    </a:stretch>
+                  </pic:blipFill>
+                  <pic:spPr>
+                    <a:xfrm>
+                      <a:off x="0" y="0"/>
+                      <a:ext cx="3228975" cy="4721860"/>
+                    </a:xfrm>
+                    <a:prstGeom prst="rect">
+                      <a:avLst/>
+                    </a:prstGeom>
+                  </pic:spPr>
+                </pic:pic>
+              </a:graphicData>
+            </a:graphic>
+            <wp14:sizeRelH relativeFrom="margin">
+              <wp14:pctWidth>0</wp14:pctWidth>
+            </wp14:sizeRelH>
+            <wp14:sizeRelV relativeFrom="margin">
+              <wp14:pctHeight>0</wp14:pctHeight>
+            </wp14:sizeRelV>
+          </wp:anchor>
+        </w:drawing>
+      </w:r>
+    </w:p>
+    <w:p>
+      <w:pPr>
+        <w:pStyle w:val="Prrafodelista"/>
+        <w:ind w:left="1080"/>
+      </w:pPr>
+    </w:p>
+    <w:p>
+      <w:pPr>
+        <w:pStyle w:val="Prrafodelista"/>
+        <w:ind w:left="1080"/>
+      </w:pPr>
+    </w:p>
+    <w:p>
+      <w:pPr>
+        <w:pStyle w:val="Prrafodelista"/>
+        <w:ind w:left="1080"/>
+      </w:pPr>
+    </w:p>
+    <w:p>
+      <w:pPr>
+        <w:pStyle w:val="Prrafodelista"/>
+        <w:ind w:left="1080"/>
+      </w:pPr>
+    </w:p>
+    <w:p>
+      <w:pPr>
+        <w:pStyle w:val="Prrafodelista"/>
+        <w:ind w:left="1080"/>
+      </w:pPr>
+    </w:p>
+    <w:p>
+      <w:pPr>
+        <w:pStyle w:val="Prrafodelista"/>
+        <w:ind w:left="1080"/>
+      </w:pPr>
+    </w:p>
+    <w:p>
+      <w:pPr>
+        <w:pStyle w:val="Prrafodelista"/>
+        <w:ind w:left="1080"/>
+      </w:pPr>
+    </w:p>
+    <w:p>
+      <w:pPr>
+        <w:pStyle w:val="Prrafodelista"/>
+        <w:ind w:left="1080"/>
+      </w:pPr>
+    </w:p>
+    <w:p>
+      <w:pPr>
+        <w:pStyle w:val="Prrafodelista"/>
+        <w:ind w:left="1080"/>
+      </w:pPr>
+    </w:p>
+    <w:p>
+      <w:pPr>
+        <w:pStyle w:val="Prrafodelista"/>
+        <w:ind w:left="1080"/>
+      </w:pPr>
+    </w:p>
+    <w:p>
+      <w:pPr>
+        <w:pStyle w:val="Prrafodelista"/>
+        <w:ind w:left="1080"/>
+      </w:pPr>
+    </w:p>
+    <w:p>
+      <w:pPr>
+        <w:pStyle w:val="Prrafodelista"/>
+        <w:ind w:left="1080"/>
+      </w:pPr>
+    </w:p>
+    <w:p>
+      <w:pPr>
+        <w:pStyle w:val="Prrafodelista"/>
+        <w:ind w:left="1080"/>
+      </w:pPr>
+    </w:p>
+    <w:p>
+      <w:pPr>
+        <w:pStyle w:val="Prrafodelista"/>
+        <w:ind w:left="1080"/>
+      </w:pPr>
+    </w:p>
+    <w:p>
+      <w:pPr>
+        <w:pStyle w:val="Prrafodelista"/>
+        <w:ind w:left="1080"/>
+      </w:pPr>
+    </w:p>
+    <w:p>
+      <w:pPr>
+        <w:pStyle w:val="Prrafodelista"/>
+        <w:ind w:left="1080"/>
+      </w:pPr>
+    </w:p>
+    <w:p>
+      <w:pPr>
+        <w:pStyle w:val="Prrafodelista"/>
+        <w:ind w:left="1080"/>
+      </w:pPr>
+    </w:p>
+    <w:p>
+      <w:pPr>
+        <w:pStyle w:val="Prrafodelista"/>
+        <w:ind w:left="1080"/>
+      </w:pPr>
+    </w:p>
+    <w:p>
+      <w:pPr>
+        <w:pStyle w:val="Prrafodelista"/>
+        <w:ind w:left="1080"/>
+      </w:pPr>
+    </w:p>
+    <w:p>
+      <w:pPr>
+        <w:pStyle w:val="Prrafodelista"/>
+        <w:ind w:left="1080"/>
+      </w:pPr>
+    </w:p>
+    <w:p>
+      <w:pPr>
+        <w:pStyle w:val="Prrafodelista"/>
+        <w:ind w:left="1080"/>
+      </w:pPr>
+    </w:p>
+    <w:p>
+      <w:pPr>
+        <w:pStyle w:val="Prrafodelista"/>
+        <w:ind w:left="1080"/>
+      </w:pPr>
+    </w:p>
+    <w:p>
+      <w:pPr>
+        <w:pStyle w:val="Prrafodelista"/>
+        <w:ind w:left="1080"/>
+      </w:pPr>
+    </w:p>
+    <w:p>
+      <w:pPr>
+        <w:pStyle w:val="Prrafodelista"/>
+        <w:ind w:left="1080"/>
+      </w:pPr>
+    </w:p>
+    <w:p>
+      <w:pPr>
+        <w:pStyle w:val="Prrafodelista"/>
+        <w:ind w:left="1080"/>
+      </w:pPr>
+    </w:p>
+    <w:p>
+      <w:pPr>
+        <w:pStyle w:val="Prrafodelista"/>
+        <w:ind w:left="1080"/>
+      </w:pPr>
+    </w:p>
+    <w:p>
+      <w:pPr>
+        <w:pStyle w:val="Prrafodelista"/>
+        <w:ind w:left="1080"/>
+      </w:pPr>
+    </w:p>
+    <w:p>
+      <w:pPr>
+        <w:pStyle w:val="Prrafodelista"/>
+        <w:ind w:left="1080"/>
+      </w:pPr>
+      <w:r>
+        <w:t xml:space="preserve">En </w:t>
+      </w:r>
+      <w:proofErr w:type="spellStart"/>
+      <w:r>
+        <w:rPr>
+          <w:b/>
+        </w:rPr>
+        <w:t>Image</w:t>
+      </w:r>
+      <w:proofErr w:type="spellEnd"/>
+      <w:r>
+        <w:rPr>
+          <w:b/>
+        </w:rPr>
+        <w:t xml:space="preserve"> Target </w:t>
+      </w:r>
+      <w:proofErr w:type="spellStart"/>
+      <w:r>
+        <w:rPr>
+          <w:b/>
+        </w:rPr>
+        <w:t>Behavior</w:t>
+      </w:r>
+      <w:proofErr w:type="spellEnd"/>
+      <w:r>
+        <w:rPr>
+          <w:b/>
+        </w:rPr>
+        <w:t xml:space="preserve"> (Script)</w:t>
+      </w:r>
+      <w:r>
+        <w:t xml:space="preserve"> seleccionar en el selector de </w:t>
+      </w:r>
+      <w:proofErr w:type="spellStart"/>
+      <w:r>
+        <w:rPr>
+          <w:b/>
+        </w:rPr>
+        <w:t>DataBase</w:t>
+      </w:r>
+      <w:proofErr w:type="spellEnd"/>
+      <w:r>
+        <w:t xml:space="preserve"> la base de datos que vamos a utilizar para poder visualizarla.</w:t>
+      </w:r>
+    </w:p>
+    <w:p>
+      <w:pPr>
+        <w:pStyle w:val="Prrafodelista"/>
+        <w:ind w:left="1080"/>
+      </w:pPr>
+    </w:p>
+    <w:p>
+      <w:pPr>
+        <w:pStyle w:val="Prrafodelista"/>
+        <w:ind w:left="1080"/>
+        <w:rPr>
+          <w:b/>
+          <w:color w:val="FF0000"/>
+        </w:rPr>
+      </w:pPr>
+      <w:r>
+        <w:rPr>
+          <w:b/>
+          <w:color w:val="FF0000"/>
+        </w:rPr>
+        <w:t>Para agregar un objeto</w:t>
+      </w:r>
+      <w:r>
+        <w:rPr>
+          <w:b/>
+          <w:color w:val="FF0000"/>
+        </w:rPr>
+        <w:t xml:space="preserve"> 3D (u otro)</w:t>
+      </w:r>
+      <w:r>
+        <w:rPr>
+          <w:b/>
+          <w:color w:val="FF0000"/>
+        </w:rPr>
+        <w:t xml:space="preserve"> hay que ponerlo </w:t>
+      </w:r>
+      <w:r>
+        <w:rPr>
+          <w:b/>
+          <w:color w:val="FF0000"/>
+          <w:u w:val="single"/>
+        </w:rPr>
+        <w:t>dentro</w:t>
+      </w:r>
+      <w:r>
+        <w:rPr>
+          <w:b/>
+          <w:color w:val="FF0000"/>
+        </w:rPr>
+        <w:t xml:space="preserve"> de la </w:t>
+      </w:r>
+      <w:proofErr w:type="spellStart"/>
+      <w:r>
+        <w:rPr>
+          <w:b/>
+          <w:color w:val="FF0000"/>
+        </w:rPr>
+        <w:t>Image</w:t>
+      </w:r>
+      <w:proofErr w:type="spellEnd"/>
+      <w:r>
+        <w:rPr>
+          <w:b/>
+          <w:color w:val="FF0000"/>
+        </w:rPr>
+        <w:t xml:space="preserve"> Target</w:t>
+      </w:r>
+      <w:r>
+        <w:rPr>
+          <w:b/>
+          <w:color w:val="FF0000"/>
+        </w:rPr>
+        <w:t>.</w:t>
+      </w:r>
+    </w:p>
+    <w:p>
+      <w:r>
+        <w:br w:type="page"/>
+      </w:r>
+    </w:p>
+    <w:p>
+      <w:pPr>
+        <w:pStyle w:val="Ttulo1"/>
+      </w:pPr>
+      <w:r>
+        <w:lastRenderedPageBreak/>
+        <w:t>Crear la APK para instalar en el celular</w:t>
+      </w:r>
+    </w:p>
+    <w:p/>
+    <w:p>
+      <w:pPr>
+        <w:pStyle w:val="Prrafodelista"/>
+        <w:numPr>
+          <w:ilvl w:val="0"/>
+          <w:numId w:val="3"/>
+        </w:numPr>
+        <w:rPr>
+          <w:lang w:val="en-US"/>
+        </w:rPr>
+      </w:pPr>
+      <w:r>
+        <w:rPr>
+          <w:b/>
+          <w:lang w:val="en-US"/>
+        </w:rPr>
+        <w:t>File -&gt; Build Settings</w:t>
+      </w:r>
+      <w:r>
+        <w:rPr>
+          <w:lang w:val="en-US"/>
+        </w:rPr>
+        <w:t xml:space="preserve"> (CTRL + SHIFT +</w:t>
+      </w:r>
+      <w:r>
+        <w:rPr>
+          <w:lang w:val="en-US"/>
+        </w:rPr>
+        <w:t xml:space="preserve"> B) </w:t>
+      </w:r>
+    </w:p>
+    <w:p>
+      <w:pPr>
+        <w:pStyle w:val="Prrafodelista"/>
+        <w:rPr>
+          <w:lang w:val="en-US"/>
+        </w:rPr>
+      </w:pPr>
+      <w:r>
+        <w:rPr>
+          <w:noProof/>
+          <w:lang w:eastAsia="es-AR"/>
+        </w:rPr>
+        <w:drawing>
+          <wp:inline distT="0" distB="0" distL="0" distR="0" wp14:anchorId="51C74CBF" wp14:editId="3721BB69">
+            <wp:extent cx="5612130" cy="5434965"/>
+            <wp:effectExtent l="0" t="0" r="7620" b="0"/>
+            <wp:docPr id="12" name="Imagen 12"/>
+            <wp:cNvGraphicFramePr>
+              <a:graphicFrameLocks xmlns:a="http://schemas.openxmlformats.org/drawingml/2006/main" noChangeAspect="1"/>
+            </wp:cNvGraphicFramePr>
+            <a:graphic xmlns:a="http://schemas.openxmlformats.org/drawingml/2006/main">
+              <a:graphicData uri="http://schemas.openxmlformats.org/drawingml/2006/picture">
+                <pic:pic xmlns:pic="http://schemas.openxmlformats.org/drawingml/2006/picture">
+                  <pic:nvPicPr>
+                    <pic:cNvPr id="1" name=""/>
+                    <pic:cNvPicPr/>
+                  </pic:nvPicPr>
+                  <pic:blipFill>
+                    <a:blip r:embed="rId15"/>
+                    <a:stretch>
+                      <a:fillRect/>
+                    </a:stretch>
+                  </pic:blipFill>
+                  <pic:spPr>
+                    <a:xfrm>
+                      <a:off x="0" y="0"/>
+                      <a:ext cx="5612130" cy="5434965"/>
+                    </a:xfrm>
+                    <a:prstGeom prst="rect">
+                      <a:avLst/>
+                    </a:prstGeom>
+                  </pic:spPr>
+                </pic:pic>
+              </a:graphicData>
+            </a:graphic>
+          </wp:inline>
+        </w:drawing>
+      </w:r>
+    </w:p>
+    <w:p>
+      <w:pPr>
+        <w:pStyle w:val="Prrafodelista"/>
+        <w:rPr>
+          <w:lang w:val="en-US"/>
+        </w:rPr>
+      </w:pPr>
+    </w:p>
+    <w:p>
+      <w:pPr>
+        <w:pStyle w:val="Prrafodelista"/>
+        <w:numPr>
+          <w:ilvl w:val="0"/>
+          <w:numId w:val="2"/>
+        </w:numPr>
+        <w:rPr>
+          <w:lang w:val="en-US"/>
+        </w:rPr>
+      </w:pPr>
+      <w:proofErr w:type="spellStart"/>
+      <w:r>
+        <w:rPr>
+          <w:lang w:val="en-US"/>
+        </w:rPr>
+        <w:t>En</w:t>
+      </w:r>
+      <w:proofErr w:type="spellEnd"/>
+      <w:r>
+        <w:rPr>
+          <w:lang w:val="en-US"/>
+        </w:rPr>
         <w:t xml:space="preserve"> </w:t>
       </w:r>
-      <w:proofErr w:type="spellStart"/>
-      <w:r>
-        <w:t>Configuration</w:t>
-      </w:r>
-      <w:proofErr w:type="spellEnd"/>
-      <w:r>
-        <w:t xml:space="preserve"> (se accede a través del objeto </w:t>
-      </w:r>
-      <w:proofErr w:type="spellStart"/>
-      <w:r>
-        <w:t>ARCamera</w:t>
-      </w:r>
-      <w:proofErr w:type="spellEnd"/>
-      <w:r>
+      <w:r>
+        <w:rPr>
+          <w:b/>
+          <w:lang w:val="en-US"/>
+        </w:rPr>
+        <w:t>Add Open Scenes</w:t>
+      </w:r>
+      <w:r>
+        <w:rPr>
+          <w:lang w:val="en-US"/>
+        </w:rPr>
+        <w:t xml:space="preserve"> </w:t>
+      </w:r>
+      <w:proofErr w:type="spellStart"/>
+      <w:r>
+        <w:rPr>
+          <w:lang w:val="en-US"/>
+        </w:rPr>
+        <w:t>agregar</w:t>
+      </w:r>
+      <w:proofErr w:type="spellEnd"/>
+      <w:r>
+        <w:rPr>
+          <w:lang w:val="en-US"/>
+        </w:rPr>
+        <w:t xml:space="preserve"> la </w:t>
+      </w:r>
+      <w:proofErr w:type="spellStart"/>
+      <w:r>
+        <w:rPr>
+          <w:lang w:val="en-US"/>
+        </w:rPr>
+        <w:t>escena</w:t>
+      </w:r>
+      <w:proofErr w:type="spellEnd"/>
+      <w:r>
+        <w:rPr>
+          <w:lang w:val="en-US"/>
+        </w:rPr>
+        <w:t xml:space="preserve"> </w:t>
+      </w:r>
+      <w:proofErr w:type="spellStart"/>
+      <w:r>
+        <w:rPr>
+          <w:lang w:val="en-US"/>
+        </w:rPr>
+        <w:t>creada</w:t>
+      </w:r>
+      <w:proofErr w:type="spellEnd"/>
+      <w:r>
+        <w:rPr>
+          <w:lang w:val="en-US"/>
+        </w:rPr>
+        <w:t>.</w:t>
+      </w:r>
+    </w:p>
+    <w:p>
+      <w:pPr>
+        <w:pStyle w:val="Prrafodelista"/>
+        <w:numPr>
+          <w:ilvl w:val="0"/>
+          <w:numId w:val="2"/>
+        </w:numPr>
+        <w:rPr>
+          <w:lang w:val="en-US"/>
+        </w:rPr>
+      </w:pPr>
+      <w:proofErr w:type="spellStart"/>
+      <w:r>
+        <w:rPr>
+          <w:lang w:val="en-US"/>
+        </w:rPr>
+        <w:t>Seleccionar</w:t>
+      </w:r>
+      <w:proofErr w:type="spellEnd"/>
+      <w:r>
+        <w:rPr>
+          <w:b/>
+          <w:lang w:val="en-US"/>
+        </w:rPr>
+        <w:t xml:space="preserve"> Build</w:t>
+      </w:r>
+      <w:r>
+        <w:rPr>
+          <w:lang w:val="en-US"/>
+        </w:rPr>
+        <w:t xml:space="preserve">. </w:t>
+      </w:r>
+    </w:p>
+    <w:p>
+      <w:pPr>
+        <w:pStyle w:val="Prrafodelista"/>
+        <w:ind w:left="1080"/>
+        <w:rPr>
+          <w:lang w:val="en-US"/>
+        </w:rPr>
+      </w:pPr>
+      <w:proofErr w:type="spellStart"/>
+      <w:r>
+        <w:rPr>
+          <w:u w:val="single"/>
+          <w:lang w:val="en-US"/>
+        </w:rPr>
+        <w:t>Importante</w:t>
+      </w:r>
+      <w:proofErr w:type="spellEnd"/>
+      <w:r>
+        <w:rPr>
+          <w:lang w:val="en-US"/>
+        </w:rPr>
+        <w:t xml:space="preserve">: La </w:t>
+      </w:r>
+      <w:proofErr w:type="spellStart"/>
+      <w:r>
+        <w:rPr>
+          <w:lang w:val="en-US"/>
+        </w:rPr>
+        <w:t>carpeta</w:t>
+      </w:r>
+      <w:proofErr w:type="spellEnd"/>
+      <w:r>
+        <w:rPr>
+          <w:lang w:val="en-US"/>
+        </w:rPr>
+        <w:t xml:space="preserve"> </w:t>
+      </w:r>
+      <w:proofErr w:type="spellStart"/>
+      <w:r>
+        <w:rPr>
+          <w:lang w:val="en-US"/>
+        </w:rPr>
+        <w:t>donde</w:t>
+      </w:r>
+      <w:proofErr w:type="spellEnd"/>
+      <w:r>
+        <w:rPr>
+          <w:lang w:val="en-US"/>
+        </w:rPr>
+        <w:t xml:space="preserve"> se </w:t>
+      </w:r>
+      <w:proofErr w:type="spellStart"/>
+      <w:r>
+        <w:rPr>
+          <w:lang w:val="en-US"/>
+        </w:rPr>
+        <w:t>guarda</w:t>
+      </w:r>
+      <w:proofErr w:type="spellEnd"/>
+      <w:r>
+        <w:rPr>
+          <w:lang w:val="en-US"/>
+        </w:rPr>
+        <w:t xml:space="preserve"> la APK no </w:t>
+      </w:r>
+      <w:proofErr w:type="spellStart"/>
+      <w:r>
+        <w:rPr>
+          <w:lang w:val="en-US"/>
+        </w:rPr>
+        <w:t>puede</w:t>
+      </w:r>
+      <w:proofErr w:type="spellEnd"/>
+      <w:r>
+        <w:rPr>
+          <w:lang w:val="en-US"/>
+        </w:rPr>
+        <w:t xml:space="preserve"> </w:t>
+      </w:r>
+      <w:proofErr w:type="spellStart"/>
+      <w:r>
+        <w:rPr>
+          <w:lang w:val="en-US"/>
+        </w:rPr>
+        <w:t>estar</w:t>
+      </w:r>
+      <w:proofErr w:type="spellEnd"/>
+      <w:r>
+        <w:rPr>
+          <w:lang w:val="en-US"/>
+        </w:rPr>
+        <w:t xml:space="preserve"> </w:t>
+      </w:r>
+      <w:proofErr w:type="spellStart"/>
+      <w:r>
+        <w:rPr>
+          <w:lang w:val="en-US"/>
+        </w:rPr>
+        <w:t>adentro</w:t>
+      </w:r>
+      <w:proofErr w:type="spellEnd"/>
+      <w:r>
+        <w:rPr>
+          <w:lang w:val="en-US"/>
+        </w:rPr>
+        <w:t xml:space="preserve"> </w:t>
+      </w:r>
+      <w:proofErr w:type="gramStart"/>
+      <w:r>
+        <w:rPr>
+          <w:lang w:val="en-US"/>
+        </w:rPr>
+        <w:t>del</w:t>
+      </w:r>
+      <w:proofErr w:type="gramEnd"/>
+      <w:r>
+        <w:rPr>
+          <w:lang w:val="en-US"/>
+        </w:rPr>
+        <w:t xml:space="preserve"> Proyecto.</w:t>
+      </w:r>
+    </w:p>
+    <w:p>
+      <w:pPr>
+        <w:pStyle w:val="Prrafodelista"/>
+        <w:numPr>
+          <w:ilvl w:val="0"/>
+          <w:numId w:val="2"/>
+        </w:numPr>
+        <w:rPr>
+          <w:b/>
+          <w:lang w:val="en-US"/>
+        </w:rPr>
+      </w:pPr>
+      <w:proofErr w:type="spellStart"/>
+      <w:r>
+        <w:rPr>
+          <w:lang w:val="en-US"/>
+        </w:rPr>
+        <w:t>Cambiar</w:t>
+      </w:r>
+      <w:proofErr w:type="spellEnd"/>
+      <w:r>
+        <w:rPr>
+          <w:lang w:val="en-US"/>
+        </w:rPr>
+        <w:t xml:space="preserve"> </w:t>
+      </w:r>
+      <w:r>
+        <w:rPr>
+          <w:b/>
+          <w:lang w:val="en-US"/>
+        </w:rPr>
+        <w:t xml:space="preserve">Build System </w:t>
+      </w:r>
+      <w:r>
+        <w:rPr>
+          <w:lang w:val="en-US"/>
+        </w:rPr>
+        <w:t xml:space="preserve">a </w:t>
+      </w:r>
+      <w:r>
+        <w:rPr>
+          <w:b/>
+          <w:lang w:val="en-US"/>
+        </w:rPr>
+        <w:t>Internal</w:t>
+      </w:r>
+    </w:p>
+    <w:p>
+      <w:r>
+        <w:br w:type="page"/>
+      </w:r>
+    </w:p>
+    <w:p>
+      <w:pPr>
+        <w:pStyle w:val="Ttulo1"/>
+      </w:pPr>
+      <w:r>
+        <w:lastRenderedPageBreak/>
+        <w:t>Configurar celular para desarrollador</w:t>
+      </w:r>
+    </w:p>
+    <w:p/>
+    <w:p>
+      <w:pPr>
+        <w:pStyle w:val="Ttulo2"/>
+      </w:pPr>
+      <w:r>
+        <w:t>Habilitar</w:t>
+      </w:r>
+      <w:r>
+        <w:t xml:space="preserve"> la depuración USB en </w:t>
+      </w:r>
+      <w:r>
+        <w:t>el</w:t>
+      </w:r>
+      <w:r>
+        <w:t xml:space="preserve"> dispositivo</w:t>
+      </w:r>
+    </w:p>
+    <w:p>
+      <w:r>
+        <w:t xml:space="preserve">Para habilitar la depuración USB, primero </w:t>
+      </w:r>
+      <w:r>
+        <w:t>hay que</w:t>
+      </w:r>
+      <w:r>
+        <w:t xml:space="preserve"> habilitar las opciones de Desarrollador en </w:t>
+      </w:r>
+      <w:r>
+        <w:t>el</w:t>
+      </w:r>
+      <w:r>
+        <w:t xml:space="preserve"> dispositivo. Para hacer esto, </w:t>
+      </w:r>
+      <w:r>
+        <w:t xml:space="preserve">buscar </w:t>
+      </w:r>
+      <w:r>
+        <w:t>el número de compilación en el menú de </w:t>
+      </w:r>
+      <w:r>
+        <w:rPr>
+          <w:b/>
+          <w:bCs/>
+        </w:rPr>
+        <w:t xml:space="preserve">configuración </w:t>
+      </w:r>
+      <w:r>
+        <w:rPr>
+          <w:bCs/>
+        </w:rPr>
+        <w:t>de</w:t>
+      </w:r>
+      <w:r>
+        <w:t> su dispositivo. La ubicación del número de compilación varía entre los dispositivos; para Android, normalmente se encuentra en </w:t>
+      </w:r>
+      <w:r>
+        <w:rPr>
+          <w:b/>
+          <w:bCs/>
+        </w:rPr>
+        <w:t>Configuración&gt; Acerca del teléfono&gt; Número de compilación</w:t>
+      </w:r>
+      <w:r>
+        <w:rPr>
+          <w:b/>
+          <w:bCs/>
+        </w:rPr>
+        <w:t xml:space="preserve"> (</w:t>
+      </w:r>
+      <w:proofErr w:type="spellStart"/>
+      <w:r>
+        <w:rPr>
+          <w:b/>
+          <w:bCs/>
+        </w:rPr>
+        <w:t>build</w:t>
+      </w:r>
+      <w:proofErr w:type="spellEnd"/>
+      <w:r>
+        <w:rPr>
+          <w:b/>
+          <w:bCs/>
+        </w:rPr>
+        <w:t xml:space="preserve"> </w:t>
+      </w:r>
+      <w:proofErr w:type="spellStart"/>
+      <w:r>
+        <w:rPr>
+          <w:b/>
+          <w:bCs/>
+        </w:rPr>
+        <w:t>number</w:t>
+      </w:r>
+      <w:proofErr w:type="spellEnd"/>
+      <w:r>
+        <w:rPr>
+          <w:b/>
+          <w:bCs/>
+        </w:rPr>
         <w:t>)</w:t>
       </w:r>
       <w:r>
-        <w:t xml:space="preserve"> es importante q</w:t>
-      </w:r>
-      <w:r>
-        <w:t xml:space="preserve">ue esté la App </w:t>
-      </w:r>
-      <w:proofErr w:type="spellStart"/>
-      <w:r>
-        <w:t>License</w:t>
-      </w:r>
-      <w:proofErr w:type="spellEnd"/>
-      <w:r>
-        <w:t xml:space="preserve"> Key.</w:t>
-      </w:r>
-    </w:p>
+        <w:t>. </w:t>
+      </w:r>
+    </w:p>
+    <w:p>
+      <w:r>
+        <w:t>Tocar</w:t>
+      </w:r>
+      <w:r>
+        <w:t xml:space="preserve"> el número de compilación siete veces. </w:t>
+      </w:r>
+    </w:p>
+    <w:p>
+      <w:r>
+        <w:t>Ir</w:t>
+      </w:r>
+      <w:r>
+        <w:t xml:space="preserve"> a </w:t>
+      </w:r>
+      <w:r>
+        <w:rPr>
+          <w:b/>
+          <w:bCs/>
+        </w:rPr>
+        <w:t>Configuración&gt; Opciones de desarrollador</w:t>
+      </w:r>
+      <w:r>
+        <w:t>, luego habilit</w:t>
+      </w:r>
+      <w:r>
+        <w:t>ar</w:t>
+      </w:r>
+      <w:r>
+        <w:t xml:space="preserve"> la </w:t>
+      </w:r>
+      <w:r>
+        <w:rPr>
+          <w:b/>
+          <w:bCs/>
+        </w:rPr>
+        <w:t>depuración USB</w:t>
+      </w:r>
+      <w:r>
+        <w:t>. </w:t>
+      </w:r>
+    </w:p>
+    <w:p/>
     <w:sectPr>
       <w:pgSz w:w="12240" w:h="15840"/>
       <w:pgMar w:top="1417" w:right="1701" w:bottom="1417" w:left="1701" w:header="708" w:footer="708" w:gutter="0"/>
@@ -1240,7 +2700,7 @@
     </w:lvl>
   </w:abstractNum>
   <w:abstractNum w:abstractNumId="1" w15:restartNumberingAfterBreak="0">
-    <w:nsid w:val="521119DA"/>
+    <w:nsid w:val="267456D0"/>
     <w:multiLevelType w:val="hybridMultilevel"/>
     <w:tmpl w:val="D0C83E22"/>
     <w:lvl w:ilvl="0" w:tplc="2C0A0011">
@@ -1328,11 +2788,103 @@
       </w:pPr>
     </w:lvl>
   </w:abstractNum>
+  <w:abstractNum w:abstractNumId="2" w15:restartNumberingAfterBreak="0">
+    <w:nsid w:val="521119DA"/>
+    <w:multiLevelType w:val="hybridMultilevel"/>
+    <w:tmpl w:val="D0C83E22"/>
+    <w:lvl w:ilvl="0" w:tplc="2C0A0011">
+      <w:start w:val="1"/>
+      <w:numFmt w:val="decimal"/>
+      <w:lvlText w:val="%1)"/>
+      <w:lvlJc w:val="left"/>
+      <w:pPr>
+        <w:ind w:left="720" w:hanging="360"/>
+      </w:pPr>
+      <w:rPr>
+        <w:rFonts w:hint="default"/>
+      </w:rPr>
+    </w:lvl>
+    <w:lvl w:ilvl="1" w:tplc="2C0A0019" w:tentative="1">
+      <w:start w:val="1"/>
+      <w:numFmt w:val="lowerLetter"/>
+      <w:lvlText w:val="%2."/>
+      <w:lvlJc w:val="left"/>
+      <w:pPr>
+        <w:ind w:left="1440" w:hanging="360"/>
+      </w:pPr>
+    </w:lvl>
+    <w:lvl w:ilvl="2" w:tplc="2C0A001B" w:tentative="1">
+      <w:start w:val="1"/>
+      <w:numFmt w:val="lowerRoman"/>
+      <w:lvlText w:val="%3."/>
+      <w:lvlJc w:val="right"/>
+      <w:pPr>
+        <w:ind w:left="2160" w:hanging="180"/>
+      </w:pPr>
+    </w:lvl>
+    <w:lvl w:ilvl="3" w:tplc="2C0A000F" w:tentative="1">
+      <w:start w:val="1"/>
+      <w:numFmt w:val="decimal"/>
+      <w:lvlText w:val="%4."/>
+      <w:lvlJc w:val="left"/>
+      <w:pPr>
+        <w:ind w:left="2880" w:hanging="360"/>
+      </w:pPr>
+    </w:lvl>
+    <w:lvl w:ilvl="4" w:tplc="2C0A0019" w:tentative="1">
+      <w:start w:val="1"/>
+      <w:numFmt w:val="lowerLetter"/>
+      <w:lvlText w:val="%5."/>
+      <w:lvlJc w:val="left"/>
+      <w:pPr>
+        <w:ind w:left="3600" w:hanging="360"/>
+      </w:pPr>
+    </w:lvl>
+    <w:lvl w:ilvl="5" w:tplc="2C0A001B" w:tentative="1">
+      <w:start w:val="1"/>
+      <w:numFmt w:val="lowerRoman"/>
+      <w:lvlText w:val="%6."/>
+      <w:lvlJc w:val="right"/>
+      <w:pPr>
+        <w:ind w:left="4320" w:hanging="180"/>
+      </w:pPr>
+    </w:lvl>
+    <w:lvl w:ilvl="6" w:tplc="2C0A000F" w:tentative="1">
+      <w:start w:val="1"/>
+      <w:numFmt w:val="decimal"/>
+      <w:lvlText w:val="%7."/>
+      <w:lvlJc w:val="left"/>
+      <w:pPr>
+        <w:ind w:left="5040" w:hanging="360"/>
+      </w:pPr>
+    </w:lvl>
+    <w:lvl w:ilvl="7" w:tplc="2C0A0019" w:tentative="1">
+      <w:start w:val="1"/>
+      <w:numFmt w:val="lowerLetter"/>
+      <w:lvlText w:val="%8."/>
+      <w:lvlJc w:val="left"/>
+      <w:pPr>
+        <w:ind w:left="5760" w:hanging="360"/>
+      </w:pPr>
+    </w:lvl>
+    <w:lvl w:ilvl="8" w:tplc="2C0A001B" w:tentative="1">
+      <w:start w:val="1"/>
+      <w:numFmt w:val="lowerRoman"/>
+      <w:lvlText w:val="%9."/>
+      <w:lvlJc w:val="right"/>
+      <w:pPr>
+        <w:ind w:left="6480" w:hanging="180"/>
+      </w:pPr>
+    </w:lvl>
+  </w:abstractNum>
   <w:num w:numId="1">
-    <w:abstractNumId w:val="1"/>
+    <w:abstractNumId w:val="2"/>
   </w:num>
   <w:num w:numId="2">
     <w:abstractNumId w:val="0"/>
+  </w:num>
+  <w:num w:numId="3">
+    <w:abstractNumId w:val="1"/>
   </w:num>
 </w:numbering>
 </file>
@@ -1731,13 +3283,78 @@
     <w:name w:val="Normal"/>
     <w:qFormat/>
   </w:style>
-  <w:style w:type="character" w:default="1" w:styleId="DefaultParagraphFont">
+  <w:style w:type="paragraph" w:styleId="Ttulo1">
+    <w:name w:val="heading 1"/>
+    <w:basedOn w:val="Normal"/>
+    <w:next w:val="Normal"/>
+    <w:link w:val="Ttulo1Car"/>
+    <w:uiPriority w:val="9"/>
+    <w:qFormat/>
+    <w:rsid w:val="008D24C8"/>
+    <w:pPr>
+      <w:keepNext/>
+      <w:keepLines/>
+      <w:spacing w:before="240" w:after="0"/>
+      <w:outlineLvl w:val="0"/>
+    </w:pPr>
+    <w:rPr>
+      <w:rFonts w:asciiTheme="majorHAnsi" w:eastAsiaTheme="majorEastAsia" w:hAnsiTheme="majorHAnsi" w:cstheme="majorBidi"/>
+      <w:color w:val="2F5496" w:themeColor="accent1" w:themeShade="BF"/>
+      <w:sz w:val="32"/>
+      <w:szCs w:val="32"/>
+    </w:rPr>
+  </w:style>
+  <w:style w:type="paragraph" w:styleId="Ttulo2">
+    <w:name w:val="heading 2"/>
+    <w:basedOn w:val="Normal"/>
+    <w:next w:val="Normal"/>
+    <w:link w:val="Ttulo2Car"/>
+    <w:uiPriority w:val="9"/>
+    <w:unhideWhenUsed/>
+    <w:qFormat/>
+    <w:rsid w:val="008D24C8"/>
+    <w:pPr>
+      <w:keepNext/>
+      <w:keepLines/>
+      <w:spacing w:before="40" w:after="0"/>
+      <w:outlineLvl w:val="1"/>
+    </w:pPr>
+    <w:rPr>
+      <w:rFonts w:asciiTheme="majorHAnsi" w:eastAsiaTheme="majorEastAsia" w:hAnsiTheme="majorHAnsi" w:cstheme="majorBidi"/>
+      <w:color w:val="2F5496" w:themeColor="accent1" w:themeShade="BF"/>
+      <w:sz w:val="26"/>
+      <w:szCs w:val="26"/>
+    </w:rPr>
+  </w:style>
+  <w:style w:type="paragraph" w:styleId="Ttulo3">
+    <w:name w:val="heading 3"/>
+    <w:basedOn w:val="Normal"/>
+    <w:next w:val="Normal"/>
+    <w:link w:val="Ttulo3Car"/>
+    <w:uiPriority w:val="9"/>
+    <w:semiHidden/>
+    <w:unhideWhenUsed/>
+    <w:qFormat/>
+    <w:rsid w:val="00FB19D0"/>
+    <w:pPr>
+      <w:keepNext/>
+      <w:keepLines/>
+      <w:spacing w:before="40" w:after="0"/>
+      <w:outlineLvl w:val="2"/>
+    </w:pPr>
+    <w:rPr>
+      <w:rFonts w:asciiTheme="majorHAnsi" w:eastAsiaTheme="majorEastAsia" w:hAnsiTheme="majorHAnsi" w:cstheme="majorBidi"/>
+      <w:color w:val="1F3763" w:themeColor="accent1" w:themeShade="7F"/>
+      <w:sz w:val="24"/>
+      <w:szCs w:val="24"/>
+    </w:rPr>
+  </w:style>
+  <w:style w:type="character" w:default="1" w:styleId="Fuentedeprrafopredeter">
     <w:name w:val="Default Paragraph Font"/>
     <w:uiPriority w:val="1"/>
-    <w:semiHidden/>
     <w:unhideWhenUsed/>
   </w:style>
-  <w:style w:type="table" w:default="1" w:styleId="TableNormal">
+  <w:style w:type="table" w:default="1" w:styleId="Tablanormal">
     <w:name w:val="Normal Table"/>
     <w:uiPriority w:val="99"/>
     <w:semiHidden/>
@@ -1752,13 +3369,13 @@
       </w:tblCellMar>
     </w:tblPr>
   </w:style>
-  <w:style w:type="numbering" w:default="1" w:styleId="NoList">
+  <w:style w:type="numbering" w:default="1" w:styleId="Sinlista">
     <w:name w:val="No List"/>
     <w:uiPriority w:val="99"/>
     <w:semiHidden/>
     <w:unhideWhenUsed/>
   </w:style>
-  <w:style w:type="paragraph" w:styleId="ListParagraph">
+  <w:style w:type="paragraph" w:styleId="Prrafodelista">
     <w:name w:val="List Paragraph"/>
     <w:basedOn w:val="Normal"/>
     <w:uiPriority w:val="34"/>
@@ -1769,9 +3386,9 @@
       <w:contextualSpacing/>
     </w:pPr>
   </w:style>
-  <w:style w:type="character" w:styleId="Hyperlink">
+  <w:style w:type="character" w:styleId="Hipervnculo">
     <w:name w:val="Hyperlink"/>
-    <w:basedOn w:val="DefaultParagraphFont"/>
+    <w:basedOn w:val="Fuentedeprrafopredeter"/>
     <w:uiPriority w:val="99"/>
     <w:unhideWhenUsed/>
     <w:rsid w:val="009A2617"/>
@@ -1782,7 +3399,7 @@
   </w:style>
   <w:style w:type="character" w:customStyle="1" w:styleId="UnresolvedMention">
     <w:name w:val="Unresolved Mention"/>
-    <w:basedOn w:val="DefaultParagraphFont"/>
+    <w:basedOn w:val="Fuentedeprrafopredeter"/>
     <w:uiPriority w:val="99"/>
     <w:semiHidden/>
     <w:unhideWhenUsed/>
@@ -1792,9 +3409,9 @@
       <w:shd w:val="clear" w:color="auto" w:fill="E1DFDD"/>
     </w:rPr>
   </w:style>
-  <w:style w:type="character" w:styleId="FollowedHyperlink">
+  <w:style w:type="character" w:styleId="Hipervnculovisitado">
     <w:name w:val="FollowedHyperlink"/>
-    <w:basedOn w:val="DefaultParagraphFont"/>
+    <w:basedOn w:val="Fuentedeprrafopredeter"/>
     <w:uiPriority w:val="99"/>
     <w:semiHidden/>
     <w:unhideWhenUsed/>
@@ -1802,6 +3419,46 @@
     <w:rPr>
       <w:color w:val="954F72" w:themeColor="followedHyperlink"/>
       <w:u w:val="single"/>
+    </w:rPr>
+  </w:style>
+  <w:style w:type="character" w:customStyle="1" w:styleId="Ttulo1Car">
+    <w:name w:val="Título 1 Car"/>
+    <w:basedOn w:val="Fuentedeprrafopredeter"/>
+    <w:link w:val="Ttulo1"/>
+    <w:uiPriority w:val="9"/>
+    <w:rsid w:val="008D24C8"/>
+    <w:rPr>
+      <w:rFonts w:asciiTheme="majorHAnsi" w:eastAsiaTheme="majorEastAsia" w:hAnsiTheme="majorHAnsi" w:cstheme="majorBidi"/>
+      <w:color w:val="2F5496" w:themeColor="accent1" w:themeShade="BF"/>
+      <w:sz w:val="32"/>
+      <w:szCs w:val="32"/>
+    </w:rPr>
+  </w:style>
+  <w:style w:type="character" w:customStyle="1" w:styleId="Ttulo2Car">
+    <w:name w:val="Título 2 Car"/>
+    <w:basedOn w:val="Fuentedeprrafopredeter"/>
+    <w:link w:val="Ttulo2"/>
+    <w:uiPriority w:val="9"/>
+    <w:rsid w:val="008D24C8"/>
+    <w:rPr>
+      <w:rFonts w:asciiTheme="majorHAnsi" w:eastAsiaTheme="majorEastAsia" w:hAnsiTheme="majorHAnsi" w:cstheme="majorBidi"/>
+      <w:color w:val="2F5496" w:themeColor="accent1" w:themeShade="BF"/>
+      <w:sz w:val="26"/>
+      <w:szCs w:val="26"/>
+    </w:rPr>
+  </w:style>
+  <w:style w:type="character" w:customStyle="1" w:styleId="Ttulo3Car">
+    <w:name w:val="Título 3 Car"/>
+    <w:basedOn w:val="Fuentedeprrafopredeter"/>
+    <w:link w:val="Ttulo3"/>
+    <w:uiPriority w:val="9"/>
+    <w:semiHidden/>
+    <w:rsid w:val="00FB19D0"/>
+    <w:rPr>
+      <w:rFonts w:asciiTheme="majorHAnsi" w:eastAsiaTheme="majorEastAsia" w:hAnsiTheme="majorHAnsi" w:cstheme="majorBidi"/>
+      <w:color w:val="1F3763" w:themeColor="accent1" w:themeShade="7F"/>
+      <w:sz w:val="24"/>
+      <w:szCs w:val="24"/>
     </w:rPr>
   </w:style>
 </w:styles>

</xml_diff>

<commit_message>
proyecto agregar un video a una image target
</commit_message>
<xml_diff>
--- a/Crear proyecto en Unity para Android.docx
+++ b/Crear proyecto en Unity para Android.docx
@@ -968,8 +968,6 @@
       <w:pPr>
         <w:pStyle w:val="Prrafodelista"/>
       </w:pPr>
-      <w:bookmarkStart w:id="0" w:name="_GoBack"/>
-      <w:bookmarkEnd w:id="0"/>
     </w:p>
     <w:p>
       <w:pPr>
@@ -2397,11 +2395,19 @@
         </w:rPr>
         <w:t xml:space="preserve">Build System </w:t>
       </w:r>
-      <w:r>
-        <w:rPr>
-          <w:lang w:val="en-US"/>
-        </w:rPr>
-        <w:t xml:space="preserve">a </w:t>
+      <w:proofErr w:type="spellStart"/>
+      <w:r>
+        <w:rPr>
+          <w:lang w:val="en-US"/>
+        </w:rPr>
+        <w:t>a</w:t>
+      </w:r>
+      <w:proofErr w:type="spellEnd"/>
+      <w:r>
+        <w:rPr>
+          <w:lang w:val="en-US"/>
+        </w:rPr>
+        <w:t xml:space="preserve"> </w:t>
       </w:r>
       <w:r>
         <w:rPr>
@@ -2574,6 +2580,26 @@
       </w:r>
     </w:p>
     <w:p/>
+    <w:p>
+      <w:pPr>
+        <w:pStyle w:val="Ttulo1"/>
+      </w:pPr>
+      <w:r>
+        <w:t>Agregar video</w:t>
+      </w:r>
+    </w:p>
+    <w:p>
+      <w:r>
+        <w:t>Descargar video en formato compatible.</w:t>
+      </w:r>
+    </w:p>
+    <w:p>
+      <w:r>
+        <w:t>Crear cubo o cualquier objeto y agregarle como complemento VideoPlayer.</w:t>
+      </w:r>
+      <w:bookmarkStart w:id="0" w:name="_GoBack"/>
+      <w:bookmarkEnd w:id="0"/>
+    </w:p>
     <w:sectPr>
       <w:pgSz w:w="12240" w:h="15840"/>
       <w:pgMar w:top="1417" w:right="1701" w:bottom="1417" w:left="1701" w:header="708" w:footer="708" w:gutter="0"/>
@@ -3352,6 +3378,7 @@
   <w:style w:type="character" w:default="1" w:styleId="Fuentedeprrafopredeter">
     <w:name w:val="Default Paragraph Font"/>
     <w:uiPriority w:val="1"/>
+    <w:semiHidden/>
     <w:unhideWhenUsed/>
   </w:style>
   <w:style w:type="table" w:default="1" w:styleId="Tablanormal">

</xml_diff>

<commit_message>
agrego en el documento como poner multiples image target
</commit_message>
<xml_diff>
--- a/Crear proyecto en Unity para Android.docx
+++ b/Crear proyecto en Unity para Android.docx
@@ -2065,8 +2065,6 @@
       <w:r>
         <w:t>En Photoshop:</w:t>
       </w:r>
-      <w:bookmarkStart w:id="0" w:name="_GoBack"/>
-      <w:bookmarkEnd w:id="0"/>
     </w:p>
     <w:p>
       <w:r>
@@ -2491,9 +2489,122 @@
     </w:p>
     <w:p>
       <w:r>
-        <w:t>Crear cubo o cualquier objeto y agregarle como complemento VideoPlayer.</w:t>
-      </w:r>
-    </w:p>
+        <w:t xml:space="preserve">Crear cubo o cualquier objeto y agregarle como complemento </w:t>
+      </w:r>
+      <w:proofErr w:type="spellStart"/>
+      <w:r>
+        <w:t>VideoPlayer</w:t>
+      </w:r>
+      <w:proofErr w:type="spellEnd"/>
+      <w:r>
+        <w:t>.</w:t>
+      </w:r>
+    </w:p>
+    <w:p/>
+    <w:p>
+      <w:pPr>
+        <w:pStyle w:val="Ttulo1"/>
+      </w:pPr>
+      <w:r>
+        <w:t xml:space="preserve">Multi </w:t>
+      </w:r>
+      <w:proofErr w:type="spellStart"/>
+      <w:r>
+        <w:t>image</w:t>
+      </w:r>
+      <w:proofErr w:type="spellEnd"/>
+      <w:r>
+        <w:t xml:space="preserve"> </w:t>
+      </w:r>
+      <w:proofErr w:type="gramStart"/>
+      <w:r>
+        <w:t>target</w:t>
+      </w:r>
+      <w:proofErr w:type="gramEnd"/>
+    </w:p>
+    <w:p>
+      <w:r>
+        <w:t xml:space="preserve">AR Camera -&gt; </w:t>
+      </w:r>
+      <w:proofErr w:type="spellStart"/>
+      <w:r>
+        <w:t>Vuforia</w:t>
+      </w:r>
+      <w:proofErr w:type="spellEnd"/>
+      <w:r>
+        <w:t xml:space="preserve"> </w:t>
+      </w:r>
+      <w:proofErr w:type="spellStart"/>
+      <w:r>
+        <w:t>Behavior</w:t>
+      </w:r>
+      <w:proofErr w:type="spellEnd"/>
+      <w:r>
+        <w:t xml:space="preserve"> -&gt; Open </w:t>
+      </w:r>
+      <w:proofErr w:type="spellStart"/>
+      <w:r>
+        <w:t>Vuforia</w:t>
+      </w:r>
+      <w:proofErr w:type="spellEnd"/>
+      <w:r>
+        <w:t xml:space="preserve"> </w:t>
+      </w:r>
+      <w:proofErr w:type="spellStart"/>
+      <w:r>
+        <w:t>Configuration</w:t>
+      </w:r>
+      <w:proofErr w:type="spellEnd"/>
+      <w:r>
+        <w:t xml:space="preserve"> -&gt; Max </w:t>
+      </w:r>
+      <w:proofErr w:type="spellStart"/>
+      <w:r>
+        <w:t>Simultaneous</w:t>
+      </w:r>
+      <w:proofErr w:type="spellEnd"/>
+      <w:r>
+        <w:t xml:space="preserve"> </w:t>
+      </w:r>
+      <w:proofErr w:type="spellStart"/>
+      <w:r>
+        <w:t>Tracked</w:t>
+      </w:r>
+      <w:proofErr w:type="spellEnd"/>
+      <w:r>
+        <w:t xml:space="preserve"> </w:t>
+      </w:r>
+      <w:proofErr w:type="spellStart"/>
+      <w:r>
+        <w:t>Image</w:t>
+      </w:r>
+      <w:proofErr w:type="spellEnd"/>
+      <w:r>
+        <w:t xml:space="preserve"> y poner la cantidad de </w:t>
+      </w:r>
+      <w:proofErr w:type="spellStart"/>
+      <w:r>
+        <w:t>image</w:t>
+      </w:r>
+      <w:proofErr w:type="spellEnd"/>
+      <w:r>
+        <w:t xml:space="preserve"> </w:t>
+      </w:r>
+      <w:proofErr w:type="gramStart"/>
+      <w:r>
+        <w:t>target</w:t>
+      </w:r>
+      <w:proofErr w:type="gramEnd"/>
+      <w:r>
+        <w:t xml:space="preserve"> que queremos que reconozca.</w:t>
+      </w:r>
+    </w:p>
+    <w:p/>
+    <w:p>
+      <w:bookmarkStart w:id="0" w:name="_GoBack"/>
+      <w:bookmarkEnd w:id="0"/>
+    </w:p>
+    <w:p/>
     <w:sectPr>
       <w:pgSz w:w="12240" w:h="15840"/>
       <w:pgMar w:top="1417" w:right="1701" w:bottom="1417" w:left="1701" w:header="708" w:footer="708" w:gutter="0"/>
@@ -2932,6 +3043,7 @@
     <w:lsdException w:name="HTML Sample" w:semiHidden="1" w:unhideWhenUsed="1"/>
     <w:lsdException w:name="HTML Typewriter" w:semiHidden="1" w:unhideWhenUsed="1"/>
     <w:lsdException w:name="HTML Variable" w:semiHidden="1" w:unhideWhenUsed="1"/>
+    <w:lsdException w:name="Normal Table" w:semiHidden="1" w:unhideWhenUsed="1"/>
     <w:lsdException w:name="annotation subject" w:semiHidden="1" w:unhideWhenUsed="1"/>
     <w:lsdException w:name="No List" w:semiHidden="1" w:unhideWhenUsed="1"/>
     <w:lsdException w:name="Outline List 1" w:semiHidden="1" w:unhideWhenUsed="1"/>
@@ -2975,8 +3087,10 @@
     <w:lsdException w:name="Table Elegant" w:semiHidden="1" w:unhideWhenUsed="1"/>
     <w:lsdException w:name="Table Professional" w:semiHidden="1" w:unhideWhenUsed="1"/>
     <w:lsdException w:name="Table Subtle 1" w:semiHidden="1" w:unhideWhenUsed="1"/>
+    <w:lsdException w:name="Table Subtle 2" w:semiHidden="1" w:unhideWhenUsed="1"/>
     <w:lsdException w:name="Table Web 1" w:semiHidden="1" w:unhideWhenUsed="1"/>
     <w:lsdException w:name="Table Web 2" w:semiHidden="1" w:unhideWhenUsed="1"/>
+    <w:lsdException w:name="Table Web 3" w:semiHidden="1" w:unhideWhenUsed="1"/>
     <w:lsdException w:name="Balloon Text" w:semiHidden="1" w:unhideWhenUsed="1"/>
     <w:lsdException w:name="Table Grid" w:uiPriority="39"/>
     <w:lsdException w:name="Table Theme" w:semiHidden="1" w:unhideWhenUsed="1"/>
@@ -3273,6 +3387,7 @@
   <w:style w:type="character" w:default="1" w:styleId="Fuentedeprrafopredeter">
     <w:name w:val="Default Paragraph Font"/>
     <w:uiPriority w:val="1"/>
+    <w:semiHidden/>
     <w:unhideWhenUsed/>
   </w:style>
   <w:style w:type="table" w:default="1" w:styleId="Tablanormal">

</xml_diff>